<commit_message>
* Type : Update
Description:
    1. Modify PLC_Gatewary.docx
	*add (0x03) Read Holding Registers
	*add (0x04) Read Input Registers
	*add (0x06) Write Single Register
</commit_message>
<xml_diff>
--- a/doc/PLC_Gateway.docx
+++ b/doc/PLC_Gateway.docx
@@ -1760,12 +1760,9 @@
     <w:p>
       <w:pPr>
         <w:pStyle w:val="L1"/>
-        <w:rPr>
-          <w:rFonts w:hint="eastAsia"/>
-        </w:rPr>
-      </w:pPr>
-      <w:bookmarkStart w:id="0" w:name="ModbusRTUProtocol"/>
-      <w:bookmarkStart w:id="1" w:name="_Toc401663885"/>
+      </w:pPr>
+      <w:bookmarkStart w:id="0" w:name="_Toc401663885"/>
+      <w:bookmarkStart w:id="1" w:name="ModbusRTUProtocol"/>
       <w:r>
         <w:rPr>
           <w:rFonts w:hint="eastAsia"/>
@@ -1773,7 +1770,7 @@
         <w:lastRenderedPageBreak/>
         <w:t>Raspberry  I/O Mapping</w:t>
       </w:r>
-      <w:bookmarkEnd w:id="1"/>
+      <w:bookmarkEnd w:id="0"/>
     </w:p>
     <w:p>
       <w:pPr>
@@ -1820,11 +1817,11 @@
                 <w:numId w:val="0"/>
               </w:numPr>
               <w:jc w:val="center"/>
-              <w:rPr>
-                <w:rFonts w:hint="eastAsia"/>
-              </w:rPr>
-            </w:pPr>
-            <w:r>
+            </w:pPr>
+            <w:r>
+              <w:rPr>
+                <w:noProof/>
+              </w:rPr>
               <w:drawing>
                 <wp:anchor distT="0" distB="0" distL="114300" distR="114300" simplePos="0" relativeHeight="251667456" behindDoc="0" locked="0" layoutInCell="1" allowOverlap="1">
                   <wp:simplePos x="0" y="0"/>
@@ -1888,7 +1885,6 @@
           <w:p>
             <w:pPr>
               <w:rPr>
-                <w:rFonts w:hint="eastAsia"/>
                 <w:b/>
               </w:rPr>
             </w:pPr>
@@ -1908,7 +1904,6 @@
           <w:p>
             <w:pPr>
               <w:rPr>
-                <w:rFonts w:hint="eastAsia"/>
                 <w:b/>
               </w:rPr>
             </w:pPr>
@@ -1928,7 +1923,6 @@
           <w:p>
             <w:pPr>
               <w:rPr>
-                <w:rFonts w:hint="eastAsia"/>
                 <w:b/>
               </w:rPr>
             </w:pPr>
@@ -1948,7 +1942,6 @@
           <w:p>
             <w:pPr>
               <w:rPr>
-                <w:rFonts w:hint="eastAsia"/>
                 <w:b/>
               </w:rPr>
             </w:pPr>
@@ -1979,9 +1972,6 @@
                 <w:ilvl w:val="0"/>
                 <w:numId w:val="0"/>
               </w:numPr>
-              <w:rPr>
-                <w:rFonts w:hint="eastAsia"/>
-              </w:rPr>
             </w:pPr>
           </w:p>
         </w:tc>
@@ -2043,9 +2033,6 @@
                 <w:ilvl w:val="0"/>
                 <w:numId w:val="0"/>
               </w:numPr>
-              <w:rPr>
-                <w:rFonts w:hint="eastAsia"/>
-              </w:rPr>
             </w:pPr>
           </w:p>
         </w:tc>
@@ -2107,9 +2094,6 @@
                 <w:ilvl w:val="0"/>
                 <w:numId w:val="0"/>
               </w:numPr>
-              <w:rPr>
-                <w:rFonts w:hint="eastAsia"/>
-              </w:rPr>
             </w:pPr>
           </w:p>
         </w:tc>
@@ -2171,9 +2155,6 @@
                 <w:ilvl w:val="0"/>
                 <w:numId w:val="0"/>
               </w:numPr>
-              <w:rPr>
-                <w:rFonts w:hint="eastAsia"/>
-              </w:rPr>
             </w:pPr>
           </w:p>
         </w:tc>
@@ -2235,9 +2216,6 @@
                 <w:ilvl w:val="0"/>
                 <w:numId w:val="0"/>
               </w:numPr>
-              <w:rPr>
-                <w:rFonts w:hint="eastAsia"/>
-              </w:rPr>
             </w:pPr>
           </w:p>
         </w:tc>
@@ -2299,9 +2277,6 @@
                 <w:ilvl w:val="0"/>
                 <w:numId w:val="0"/>
               </w:numPr>
-              <w:rPr>
-                <w:rFonts w:hint="eastAsia"/>
-              </w:rPr>
             </w:pPr>
           </w:p>
         </w:tc>
@@ -2363,9 +2338,6 @@
                 <w:ilvl w:val="0"/>
                 <w:numId w:val="0"/>
               </w:numPr>
-              <w:rPr>
-                <w:rFonts w:hint="eastAsia"/>
-              </w:rPr>
             </w:pPr>
           </w:p>
         </w:tc>
@@ -2427,9 +2399,6 @@
                 <w:ilvl w:val="0"/>
                 <w:numId w:val="0"/>
               </w:numPr>
-              <w:rPr>
-                <w:rFonts w:hint="eastAsia"/>
-              </w:rPr>
             </w:pPr>
           </w:p>
         </w:tc>
@@ -2491,9 +2460,6 @@
                 <w:ilvl w:val="0"/>
                 <w:numId w:val="0"/>
               </w:numPr>
-              <w:rPr>
-                <w:rFonts w:hint="eastAsia"/>
-              </w:rPr>
             </w:pPr>
           </w:p>
         </w:tc>
@@ -2555,9 +2521,6 @@
                 <w:ilvl w:val="0"/>
                 <w:numId w:val="0"/>
               </w:numPr>
-              <w:rPr>
-                <w:rFonts w:hint="eastAsia"/>
-              </w:rPr>
             </w:pPr>
           </w:p>
         </w:tc>
@@ -2619,9 +2582,6 @@
                 <w:ilvl w:val="0"/>
                 <w:numId w:val="0"/>
               </w:numPr>
-              <w:rPr>
-                <w:rFonts w:hint="eastAsia"/>
-              </w:rPr>
             </w:pPr>
           </w:p>
         </w:tc>
@@ -2683,9 +2643,6 @@
                 <w:ilvl w:val="0"/>
                 <w:numId w:val="0"/>
               </w:numPr>
-              <w:rPr>
-                <w:rFonts w:hint="eastAsia"/>
-              </w:rPr>
             </w:pPr>
           </w:p>
         </w:tc>
@@ -2747,9 +2704,6 @@
                 <w:ilvl w:val="0"/>
                 <w:numId w:val="0"/>
               </w:numPr>
-              <w:rPr>
-                <w:rFonts w:hint="eastAsia"/>
-              </w:rPr>
             </w:pPr>
           </w:p>
         </w:tc>
@@ -2855,11 +2809,6 @@
             <w:tcW w:w="1189" w:type="dxa"/>
           </w:tcPr>
           <w:p>
-            <w:pPr>
-              <w:rPr>
-                <w:rFonts w:hint="eastAsia"/>
-              </w:rPr>
-            </w:pPr>
             <w:r>
               <w:rPr>
                 <w:rFonts w:hint="eastAsia"/>
@@ -2904,11 +2853,6 @@
             <w:tcW w:w="1189" w:type="dxa"/>
           </w:tcPr>
           <w:p>
-            <w:pPr>
-              <w:rPr>
-                <w:rFonts w:hint="eastAsia"/>
-              </w:rPr>
-            </w:pPr>
             <w:r>
               <w:rPr>
                 <w:rFonts w:hint="eastAsia"/>
@@ -2953,11 +2897,6 @@
             <w:tcW w:w="1189" w:type="dxa"/>
           </w:tcPr>
           <w:p>
-            <w:pPr>
-              <w:rPr>
-                <w:rFonts w:hint="eastAsia"/>
-              </w:rPr>
-            </w:pPr>
             <w:r>
               <w:rPr>
                 <w:rFonts w:hint="eastAsia"/>
@@ -3002,11 +2941,6 @@
             <w:tcW w:w="1189" w:type="dxa"/>
           </w:tcPr>
           <w:p>
-            <w:pPr>
-              <w:rPr>
-                <w:rFonts w:hint="eastAsia"/>
-              </w:rPr>
-            </w:pPr>
             <w:r>
               <w:rPr>
                 <w:rFonts w:hint="eastAsia"/>
@@ -3051,11 +2985,6 @@
             <w:tcW w:w="1189" w:type="dxa"/>
           </w:tcPr>
           <w:p>
-            <w:pPr>
-              <w:rPr>
-                <w:rFonts w:hint="eastAsia"/>
-              </w:rPr>
-            </w:pPr>
             <w:r>
               <w:rPr>
                 <w:rFonts w:hint="eastAsia"/>
@@ -3100,11 +3029,6 @@
             <w:tcW w:w="1189" w:type="dxa"/>
           </w:tcPr>
           <w:p>
-            <w:pPr>
-              <w:rPr>
-                <w:rFonts w:hint="eastAsia"/>
-              </w:rPr>
-            </w:pPr>
             <w:r>
               <w:rPr>
                 <w:rFonts w:hint="eastAsia"/>
@@ -3149,11 +3073,6 @@
             <w:tcW w:w="1189" w:type="dxa"/>
           </w:tcPr>
           <w:p>
-            <w:pPr>
-              <w:rPr>
-                <w:rFonts w:hint="eastAsia"/>
-              </w:rPr>
-            </w:pPr>
             <w:r>
               <w:rPr>
                 <w:rFonts w:hint="eastAsia"/>
@@ -3198,11 +3117,6 @@
             <w:tcW w:w="1189" w:type="dxa"/>
           </w:tcPr>
           <w:p>
-            <w:pPr>
-              <w:rPr>
-                <w:rFonts w:hint="eastAsia"/>
-              </w:rPr>
-            </w:pPr>
             <w:r>
               <w:rPr>
                 <w:rFonts w:hint="eastAsia"/>
@@ -3218,11 +3132,19 @@
         <w:pStyle w:val="L1"/>
       </w:pPr>
       <w:bookmarkStart w:id="4" w:name="_Toc401663888"/>
+      <w:proofErr w:type="spellStart"/>
       <w:r>
         <w:rPr>
           <w:rFonts w:hint="eastAsia"/>
         </w:rPr>
-        <w:t>Modbus RTU Protocol</w:t>
+        <w:t>Modbus</w:t>
+      </w:r>
+      <w:proofErr w:type="spellEnd"/>
+      <w:r>
+        <w:rPr>
+          <w:rFonts w:hint="eastAsia"/>
+        </w:rPr>
+        <w:t xml:space="preserve"> RTU Protocol</w:t>
       </w:r>
       <w:bookmarkEnd w:id="4"/>
     </w:p>
@@ -3261,7 +3183,7 @@
       <w:bookmarkStart w:id="17" w:name="_Toc398906632"/>
       <w:bookmarkStart w:id="18" w:name="_Toc401663567"/>
       <w:bookmarkStart w:id="19" w:name="_Toc401663889"/>
-      <w:bookmarkEnd w:id="0"/>
+      <w:bookmarkEnd w:id="1"/>
       <w:bookmarkEnd w:id="5"/>
       <w:bookmarkEnd w:id="6"/>
       <w:bookmarkEnd w:id="7"/>
@@ -4660,11 +4582,19 @@
         <w:pStyle w:val="L2"/>
       </w:pPr>
       <w:bookmarkStart w:id="425" w:name="_Toc401663917"/>
+      <w:proofErr w:type="spellStart"/>
       <w:r>
         <w:rPr>
           <w:rFonts w:hint="eastAsia"/>
         </w:rPr>
-        <w:t>Modbus Packet Format</w:t>
+        <w:t>Modbus</w:t>
+      </w:r>
+      <w:proofErr w:type="spellEnd"/>
+      <w:r>
+        <w:rPr>
+          <w:rFonts w:hint="eastAsia"/>
+        </w:rPr>
+        <w:t xml:space="preserve"> Packet Format</w:t>
       </w:r>
       <w:bookmarkEnd w:id="425"/>
     </w:p>
@@ -4764,6 +4694,7 @@
         </w:numPr>
         <w:ind w:leftChars="0"/>
       </w:pPr>
+      <w:proofErr w:type="gramStart"/>
       <w:r>
         <w:t>I</w:t>
       </w:r>
@@ -4771,7 +4702,14 @@
         <w:rPr>
           <w:rFonts w:hint="eastAsia"/>
         </w:rPr>
-        <w:t>f  TCP used, then additional address is IP address of fourth filed.</w:t>
+        <w:t>f  TCP</w:t>
+      </w:r>
+      <w:proofErr w:type="gramEnd"/>
+      <w:r>
+        <w:rPr>
+          <w:rFonts w:hint="eastAsia"/>
+        </w:rPr>
+        <w:t xml:space="preserve"> used, then additional address is IP address of fourth filed.</w:t>
       </w:r>
     </w:p>
     <w:p>
@@ -4782,10 +4720,8 @@
           <w:numId w:val="46"/>
         </w:numPr>
         <w:ind w:leftChars="0"/>
-        <w:rPr>
-          <w:rFonts w:hint="eastAsia"/>
-        </w:rPr>
-      </w:pPr>
+      </w:pPr>
+      <w:proofErr w:type="gramStart"/>
       <w:r>
         <w:t>I</w:t>
       </w:r>
@@ -4793,7 +4729,14 @@
         <w:rPr>
           <w:rFonts w:hint="eastAsia"/>
         </w:rPr>
-        <w:t>f  a CRC is error , then it will</w:t>
+        <w:t>f  a</w:t>
+      </w:r>
+      <w:proofErr w:type="gramEnd"/>
+      <w:r>
+        <w:rPr>
+          <w:rFonts w:hint="eastAsia"/>
+        </w:rPr>
+        <w:t xml:space="preserve"> CRC is error , then it will</w:t>
       </w:r>
       <w:r>
         <w:t xml:space="preserve"> n</w:t>
@@ -4807,13 +4750,6 @@
     </w:p>
     <w:p>
       <w:pPr>
-        <w:rPr>
-          <w:rFonts w:hint="eastAsia"/>
-        </w:rPr>
-      </w:pPr>
-    </w:p>
-    <w:p>
-      <w:pPr>
         <w:pStyle w:val="L2"/>
       </w:pPr>
       <w:bookmarkStart w:id="426" w:name="_Toc401663918"/>
@@ -4821,6 +4757,7 @@
         <w:rPr>
           <w:rFonts w:hint="eastAsia"/>
         </w:rPr>
+        <w:lastRenderedPageBreak/>
         <w:t xml:space="preserve">Function Code (0x01) </w:t>
       </w:r>
       <w:r>
@@ -5729,7 +5666,7 @@
     <w:p>
       <w:pPr>
         <w:rPr>
-          <w:rFonts w:ascii="Calibri" w:hAnsi="Calibri" w:hint="eastAsia"/>
+          <w:rFonts w:ascii="Calibri" w:hAnsi="Calibri"/>
           <w:b/>
           <w:sz w:val="28"/>
           <w:szCs w:val="32"/>
@@ -6738,7 +6675,7 @@
                 <w:rFonts w:hint="eastAsia"/>
                 <w:b w:val="0"/>
               </w:rPr>
-              <w:t>1~255</w:t>
+              <w:t>0x00 to 0xFF</w:t>
             </w:r>
           </w:p>
         </w:tc>
@@ -7014,7 +6951,6 @@
                 <w:rFonts w:hint="eastAsia"/>
                 <w:b w:val="0"/>
               </w:rPr>
-              <w:lastRenderedPageBreak/>
               <w:t>00</w:t>
             </w:r>
           </w:p>
@@ -7075,7 +7011,7 @@
                 <w:rFonts w:hint="eastAsia"/>
                 <w:b w:val="0"/>
               </w:rPr>
-              <w:t>1~255</w:t>
+              <w:t>0x00 to 0xFF</w:t>
             </w:r>
           </w:p>
         </w:tc>
@@ -7097,6 +7033,7 @@
                 <w:rFonts w:hint="eastAsia"/>
                 <w:b w:val="0"/>
               </w:rPr>
+              <w:lastRenderedPageBreak/>
               <w:t>01</w:t>
             </w:r>
           </w:p>
@@ -7252,7 +7189,2327 @@
         </w:tc>
       </w:tr>
     </w:tbl>
-    <w:p/>
+    <w:p>
+      <w:pPr>
+        <w:pStyle w:val="L2"/>
+      </w:pPr>
+      <w:r>
+        <w:rPr>
+          <w:rFonts w:hint="eastAsia"/>
+        </w:rPr>
+        <w:t xml:space="preserve">Function Code (0x03) </w:t>
+      </w:r>
+      <w:r>
+        <w:t>–</w:t>
+      </w:r>
+      <w:r>
+        <w:rPr>
+          <w:rFonts w:hint="eastAsia"/>
+        </w:rPr>
+        <w:t xml:space="preserve"> Read  Holding Register</w:t>
+      </w:r>
+    </w:p>
+    <w:p>
+      <w:pPr>
+        <w:pStyle w:val="L3"/>
+      </w:pPr>
+      <w:r>
+        <w:rPr>
+          <w:rFonts w:hint="eastAsia"/>
+        </w:rPr>
+        <w:t xml:space="preserve">Request </w:t>
+      </w:r>
+    </w:p>
+    <w:tbl>
+      <w:tblPr>
+        <w:tblStyle w:val="af2"/>
+        <w:tblW w:w="8897" w:type="dxa"/>
+        <w:tblLook w:val="04A0"/>
+      </w:tblPr>
+      <w:tblGrid>
+        <w:gridCol w:w="1003"/>
+        <w:gridCol w:w="2366"/>
+        <w:gridCol w:w="992"/>
+        <w:gridCol w:w="4536"/>
+      </w:tblGrid>
+      <w:tr>
+        <w:tc>
+          <w:tcPr>
+            <w:tcW w:w="1003" w:type="dxa"/>
+          </w:tcPr>
+          <w:p>
+            <w:pPr>
+              <w:pStyle w:val="Content"/>
+            </w:pPr>
+            <w:r>
+              <w:rPr>
+                <w:rFonts w:hint="eastAsia"/>
+              </w:rPr>
+              <w:t>Filed</w:t>
+            </w:r>
+          </w:p>
+        </w:tc>
+        <w:tc>
+          <w:tcPr>
+            <w:tcW w:w="2366" w:type="dxa"/>
+          </w:tcPr>
+          <w:p>
+            <w:pPr>
+              <w:pStyle w:val="Content"/>
+            </w:pPr>
+            <w:r>
+              <w:rPr>
+                <w:rFonts w:hint="eastAsia"/>
+              </w:rPr>
+              <w:t>Description</w:t>
+            </w:r>
+          </w:p>
+        </w:tc>
+        <w:tc>
+          <w:tcPr>
+            <w:tcW w:w="992" w:type="dxa"/>
+          </w:tcPr>
+          <w:p>
+            <w:pPr>
+              <w:pStyle w:val="Content"/>
+            </w:pPr>
+            <w:r>
+              <w:rPr>
+                <w:rFonts w:hint="eastAsia"/>
+              </w:rPr>
+              <w:t>Unit</w:t>
+            </w:r>
+          </w:p>
+        </w:tc>
+        <w:tc>
+          <w:tcPr>
+            <w:tcW w:w="4536" w:type="dxa"/>
+          </w:tcPr>
+          <w:p>
+            <w:pPr>
+              <w:pStyle w:val="Content"/>
+            </w:pPr>
+            <w:r>
+              <w:rPr>
+                <w:rFonts w:hint="eastAsia"/>
+              </w:rPr>
+              <w:t>Comment</w:t>
+            </w:r>
+          </w:p>
+        </w:tc>
+      </w:tr>
+      <w:tr>
+        <w:tc>
+          <w:tcPr>
+            <w:tcW w:w="1003" w:type="dxa"/>
+          </w:tcPr>
+          <w:p>
+            <w:pPr>
+              <w:pStyle w:val="Content"/>
+              <w:rPr>
+                <w:b w:val="0"/>
+              </w:rPr>
+            </w:pPr>
+            <w:r>
+              <w:rPr>
+                <w:rFonts w:hint="eastAsia"/>
+                <w:b w:val="0"/>
+              </w:rPr>
+              <w:t>00</w:t>
+            </w:r>
+          </w:p>
+        </w:tc>
+        <w:tc>
+          <w:tcPr>
+            <w:tcW w:w="2366" w:type="dxa"/>
+          </w:tcPr>
+          <w:p>
+            <w:pPr>
+              <w:pStyle w:val="Content"/>
+              <w:rPr>
+                <w:b w:val="0"/>
+              </w:rPr>
+            </w:pPr>
+            <w:r>
+              <w:rPr>
+                <w:rFonts w:hint="eastAsia"/>
+                <w:b w:val="0"/>
+              </w:rPr>
+              <w:t>Additional Address</w:t>
+            </w:r>
+          </w:p>
+        </w:tc>
+        <w:tc>
+          <w:tcPr>
+            <w:tcW w:w="992" w:type="dxa"/>
+          </w:tcPr>
+          <w:p>
+            <w:pPr>
+              <w:pStyle w:val="Content"/>
+              <w:rPr>
+                <w:b w:val="0"/>
+              </w:rPr>
+            </w:pPr>
+            <w:r>
+              <w:rPr>
+                <w:rFonts w:hint="eastAsia"/>
+                <w:b w:val="0"/>
+              </w:rPr>
+              <w:t>1byte</w:t>
+            </w:r>
+          </w:p>
+        </w:tc>
+        <w:tc>
+          <w:tcPr>
+            <w:tcW w:w="4536" w:type="dxa"/>
+          </w:tcPr>
+          <w:p>
+            <w:pPr>
+              <w:pStyle w:val="Content"/>
+              <w:tabs>
+                <w:tab w:val="left" w:pos="885"/>
+              </w:tabs>
+              <w:rPr>
+                <w:b w:val="0"/>
+              </w:rPr>
+            </w:pPr>
+            <w:r>
+              <w:rPr>
+                <w:rFonts w:hint="eastAsia"/>
+                <w:b w:val="0"/>
+              </w:rPr>
+              <w:t>0x00 to 0xFF</w:t>
+            </w:r>
+          </w:p>
+        </w:tc>
+      </w:tr>
+      <w:tr>
+        <w:tc>
+          <w:tcPr>
+            <w:tcW w:w="1003" w:type="dxa"/>
+          </w:tcPr>
+          <w:p>
+            <w:pPr>
+              <w:pStyle w:val="Content"/>
+              <w:rPr>
+                <w:b w:val="0"/>
+              </w:rPr>
+            </w:pPr>
+            <w:r>
+              <w:rPr>
+                <w:rFonts w:hint="eastAsia"/>
+                <w:b w:val="0"/>
+              </w:rPr>
+              <w:t>01</w:t>
+            </w:r>
+          </w:p>
+        </w:tc>
+        <w:tc>
+          <w:tcPr>
+            <w:tcW w:w="2366" w:type="dxa"/>
+          </w:tcPr>
+          <w:p>
+            <w:pPr>
+              <w:pStyle w:val="Content"/>
+              <w:rPr>
+                <w:b w:val="0"/>
+              </w:rPr>
+            </w:pPr>
+            <w:r>
+              <w:rPr>
+                <w:rFonts w:hint="eastAsia"/>
+                <w:b w:val="0"/>
+              </w:rPr>
+              <w:t>Function Code</w:t>
+            </w:r>
+          </w:p>
+        </w:tc>
+        <w:tc>
+          <w:tcPr>
+            <w:tcW w:w="992" w:type="dxa"/>
+          </w:tcPr>
+          <w:p>
+            <w:pPr>
+              <w:pStyle w:val="Content"/>
+              <w:rPr>
+                <w:b w:val="0"/>
+              </w:rPr>
+            </w:pPr>
+            <w:r>
+              <w:rPr>
+                <w:rFonts w:hint="eastAsia"/>
+                <w:b w:val="0"/>
+              </w:rPr>
+              <w:t>1byte</w:t>
+            </w:r>
+          </w:p>
+        </w:tc>
+        <w:tc>
+          <w:tcPr>
+            <w:tcW w:w="4536" w:type="dxa"/>
+          </w:tcPr>
+          <w:p>
+            <w:pPr>
+              <w:pStyle w:val="Content"/>
+              <w:rPr>
+                <w:b w:val="0"/>
+              </w:rPr>
+            </w:pPr>
+            <w:r>
+              <w:rPr>
+                <w:rFonts w:hint="eastAsia"/>
+                <w:b w:val="0"/>
+              </w:rPr>
+              <w:t>0x03</w:t>
+            </w:r>
+          </w:p>
+        </w:tc>
+      </w:tr>
+      <w:tr>
+        <w:tc>
+          <w:tcPr>
+            <w:tcW w:w="1003" w:type="dxa"/>
+          </w:tcPr>
+          <w:p>
+            <w:pPr>
+              <w:pStyle w:val="Content"/>
+              <w:rPr>
+                <w:b w:val="0"/>
+              </w:rPr>
+            </w:pPr>
+            <w:r>
+              <w:rPr>
+                <w:rFonts w:hint="eastAsia"/>
+                <w:b w:val="0"/>
+              </w:rPr>
+              <w:t>02~03</w:t>
+            </w:r>
+          </w:p>
+        </w:tc>
+        <w:tc>
+          <w:tcPr>
+            <w:tcW w:w="2366" w:type="dxa"/>
+          </w:tcPr>
+          <w:p>
+            <w:pPr>
+              <w:pStyle w:val="Content"/>
+              <w:rPr>
+                <w:b w:val="0"/>
+              </w:rPr>
+            </w:pPr>
+            <w:r>
+              <w:rPr>
+                <w:rFonts w:hint="eastAsia"/>
+                <w:b w:val="0"/>
+              </w:rPr>
+              <w:t>Register Address</w:t>
+            </w:r>
+          </w:p>
+        </w:tc>
+        <w:tc>
+          <w:tcPr>
+            <w:tcW w:w="992" w:type="dxa"/>
+          </w:tcPr>
+          <w:p>
+            <w:pPr>
+              <w:pStyle w:val="Content"/>
+              <w:rPr>
+                <w:b w:val="0"/>
+              </w:rPr>
+            </w:pPr>
+            <w:r>
+              <w:rPr>
+                <w:rFonts w:hint="eastAsia"/>
+                <w:b w:val="0"/>
+              </w:rPr>
+              <w:t>2bytes</w:t>
+            </w:r>
+          </w:p>
+        </w:tc>
+        <w:tc>
+          <w:tcPr>
+            <w:tcW w:w="4536" w:type="dxa"/>
+          </w:tcPr>
+          <w:p>
+            <w:pPr>
+              <w:pStyle w:val="Content"/>
+              <w:rPr>
+                <w:b w:val="0"/>
+              </w:rPr>
+            </w:pPr>
+            <w:hyperlink w:anchor="AddressMappings" w:history="1">
+              <w:r>
+                <w:rPr>
+                  <w:rStyle w:val="af1"/>
+                  <w:rFonts w:hint="eastAsia"/>
+                  <w:b w:val="0"/>
+                </w:rPr>
+                <w:t>Reference Address mappings</w:t>
+              </w:r>
+            </w:hyperlink>
+          </w:p>
+        </w:tc>
+      </w:tr>
+      <w:tr>
+        <w:tc>
+          <w:tcPr>
+            <w:tcW w:w="1003" w:type="dxa"/>
+          </w:tcPr>
+          <w:p>
+            <w:pPr>
+              <w:pStyle w:val="Content"/>
+              <w:rPr>
+                <w:b w:val="0"/>
+              </w:rPr>
+            </w:pPr>
+            <w:r>
+              <w:rPr>
+                <w:rFonts w:hint="eastAsia"/>
+                <w:b w:val="0"/>
+              </w:rPr>
+              <w:t>04~05</w:t>
+            </w:r>
+          </w:p>
+        </w:tc>
+        <w:tc>
+          <w:tcPr>
+            <w:tcW w:w="2366" w:type="dxa"/>
+          </w:tcPr>
+          <w:p>
+            <w:pPr>
+              <w:pStyle w:val="Content"/>
+              <w:rPr>
+                <w:b w:val="0"/>
+              </w:rPr>
+            </w:pPr>
+            <w:r>
+              <w:rPr>
+                <w:rFonts w:hint="eastAsia"/>
+                <w:b w:val="0"/>
+              </w:rPr>
+              <w:t>Value</w:t>
+            </w:r>
+          </w:p>
+        </w:tc>
+        <w:tc>
+          <w:tcPr>
+            <w:tcW w:w="992" w:type="dxa"/>
+          </w:tcPr>
+          <w:p>
+            <w:pPr>
+              <w:pStyle w:val="Content"/>
+              <w:rPr>
+                <w:b w:val="0"/>
+              </w:rPr>
+            </w:pPr>
+            <w:r>
+              <w:rPr>
+                <w:rFonts w:hint="eastAsia"/>
+                <w:b w:val="0"/>
+              </w:rPr>
+              <w:t>2bytes</w:t>
+            </w:r>
+          </w:p>
+        </w:tc>
+        <w:tc>
+          <w:tcPr>
+            <w:tcW w:w="4536" w:type="dxa"/>
+          </w:tcPr>
+          <w:p>
+            <w:pPr>
+              <w:pStyle w:val="Content"/>
+              <w:rPr>
+                <w:b w:val="0"/>
+              </w:rPr>
+            </w:pPr>
+            <w:r>
+              <w:rPr>
+                <w:rFonts w:hint="eastAsia"/>
+                <w:b w:val="0"/>
+              </w:rPr>
+              <w:t>0x01 to 0x7D</w:t>
+            </w:r>
+          </w:p>
+        </w:tc>
+      </w:tr>
+    </w:tbl>
+    <w:p>
+      <w:pPr>
+        <w:pStyle w:val="L3"/>
+      </w:pPr>
+      <w:r>
+        <w:rPr>
+          <w:rFonts w:hint="eastAsia"/>
+        </w:rPr>
+        <w:t xml:space="preserve">Response </w:t>
+      </w:r>
+    </w:p>
+    <w:tbl>
+      <w:tblPr>
+        <w:tblStyle w:val="af2"/>
+        <w:tblW w:w="8897" w:type="dxa"/>
+        <w:tblLook w:val="04A0"/>
+      </w:tblPr>
+      <w:tblGrid>
+        <w:gridCol w:w="1003"/>
+        <w:gridCol w:w="2366"/>
+        <w:gridCol w:w="992"/>
+        <w:gridCol w:w="4536"/>
+      </w:tblGrid>
+      <w:tr>
+        <w:tc>
+          <w:tcPr>
+            <w:tcW w:w="1003" w:type="dxa"/>
+          </w:tcPr>
+          <w:p>
+            <w:pPr>
+              <w:pStyle w:val="Content"/>
+            </w:pPr>
+            <w:r>
+              <w:rPr>
+                <w:rFonts w:hint="eastAsia"/>
+              </w:rPr>
+              <w:t>Filed</w:t>
+            </w:r>
+          </w:p>
+        </w:tc>
+        <w:tc>
+          <w:tcPr>
+            <w:tcW w:w="2366" w:type="dxa"/>
+          </w:tcPr>
+          <w:p>
+            <w:pPr>
+              <w:pStyle w:val="Content"/>
+            </w:pPr>
+            <w:r>
+              <w:rPr>
+                <w:rFonts w:hint="eastAsia"/>
+              </w:rPr>
+              <w:t>Description</w:t>
+            </w:r>
+          </w:p>
+        </w:tc>
+        <w:tc>
+          <w:tcPr>
+            <w:tcW w:w="992" w:type="dxa"/>
+          </w:tcPr>
+          <w:p>
+            <w:pPr>
+              <w:pStyle w:val="Content"/>
+            </w:pPr>
+            <w:r>
+              <w:rPr>
+                <w:rFonts w:hint="eastAsia"/>
+              </w:rPr>
+              <w:t>Unit</w:t>
+            </w:r>
+          </w:p>
+        </w:tc>
+        <w:tc>
+          <w:tcPr>
+            <w:tcW w:w="4536" w:type="dxa"/>
+          </w:tcPr>
+          <w:p>
+            <w:pPr>
+              <w:pStyle w:val="Content"/>
+              <w:tabs>
+                <w:tab w:val="left" w:pos="1494"/>
+              </w:tabs>
+            </w:pPr>
+            <w:r>
+              <w:rPr>
+                <w:rFonts w:hint="eastAsia"/>
+              </w:rPr>
+              <w:t>Comment</w:t>
+            </w:r>
+            <w:r>
+              <w:tab/>
+            </w:r>
+          </w:p>
+        </w:tc>
+      </w:tr>
+      <w:tr>
+        <w:tc>
+          <w:tcPr>
+            <w:tcW w:w="1003" w:type="dxa"/>
+          </w:tcPr>
+          <w:p>
+            <w:pPr>
+              <w:pStyle w:val="Content"/>
+              <w:rPr>
+                <w:b w:val="0"/>
+              </w:rPr>
+            </w:pPr>
+            <w:r>
+              <w:rPr>
+                <w:rFonts w:hint="eastAsia"/>
+                <w:b w:val="0"/>
+              </w:rPr>
+              <w:t>00</w:t>
+            </w:r>
+          </w:p>
+        </w:tc>
+        <w:tc>
+          <w:tcPr>
+            <w:tcW w:w="2366" w:type="dxa"/>
+          </w:tcPr>
+          <w:p>
+            <w:pPr>
+              <w:pStyle w:val="Content"/>
+              <w:rPr>
+                <w:b w:val="0"/>
+              </w:rPr>
+            </w:pPr>
+            <w:r>
+              <w:rPr>
+                <w:rFonts w:hint="eastAsia"/>
+                <w:b w:val="0"/>
+              </w:rPr>
+              <w:t>Additional Address</w:t>
+            </w:r>
+          </w:p>
+        </w:tc>
+        <w:tc>
+          <w:tcPr>
+            <w:tcW w:w="992" w:type="dxa"/>
+          </w:tcPr>
+          <w:p>
+            <w:pPr>
+              <w:pStyle w:val="Content"/>
+              <w:rPr>
+                <w:b w:val="0"/>
+              </w:rPr>
+            </w:pPr>
+            <w:r>
+              <w:rPr>
+                <w:rFonts w:hint="eastAsia"/>
+                <w:b w:val="0"/>
+              </w:rPr>
+              <w:t>1byte</w:t>
+            </w:r>
+          </w:p>
+        </w:tc>
+        <w:tc>
+          <w:tcPr>
+            <w:tcW w:w="4536" w:type="dxa"/>
+          </w:tcPr>
+          <w:p>
+            <w:pPr>
+              <w:pStyle w:val="Content"/>
+              <w:rPr>
+                <w:b w:val="0"/>
+              </w:rPr>
+            </w:pPr>
+            <w:r>
+              <w:rPr>
+                <w:rFonts w:hint="eastAsia"/>
+                <w:b w:val="0"/>
+              </w:rPr>
+              <w:t>0x00 to 0xFF</w:t>
+            </w:r>
+          </w:p>
+        </w:tc>
+      </w:tr>
+      <w:tr>
+        <w:tc>
+          <w:tcPr>
+            <w:tcW w:w="1003" w:type="dxa"/>
+          </w:tcPr>
+          <w:p>
+            <w:pPr>
+              <w:pStyle w:val="Content"/>
+              <w:rPr>
+                <w:b w:val="0"/>
+              </w:rPr>
+            </w:pPr>
+            <w:r>
+              <w:rPr>
+                <w:rFonts w:hint="eastAsia"/>
+                <w:b w:val="0"/>
+              </w:rPr>
+              <w:t>01</w:t>
+            </w:r>
+          </w:p>
+        </w:tc>
+        <w:tc>
+          <w:tcPr>
+            <w:tcW w:w="2366" w:type="dxa"/>
+          </w:tcPr>
+          <w:p>
+            <w:pPr>
+              <w:pStyle w:val="Content"/>
+              <w:rPr>
+                <w:b w:val="0"/>
+              </w:rPr>
+            </w:pPr>
+            <w:r>
+              <w:rPr>
+                <w:rFonts w:hint="eastAsia"/>
+                <w:b w:val="0"/>
+              </w:rPr>
+              <w:t>Function Code</w:t>
+            </w:r>
+          </w:p>
+        </w:tc>
+        <w:tc>
+          <w:tcPr>
+            <w:tcW w:w="992" w:type="dxa"/>
+          </w:tcPr>
+          <w:p>
+            <w:pPr>
+              <w:pStyle w:val="Content"/>
+              <w:rPr>
+                <w:b w:val="0"/>
+              </w:rPr>
+            </w:pPr>
+            <w:r>
+              <w:rPr>
+                <w:rFonts w:hint="eastAsia"/>
+                <w:b w:val="0"/>
+              </w:rPr>
+              <w:t>1byte</w:t>
+            </w:r>
+          </w:p>
+        </w:tc>
+        <w:tc>
+          <w:tcPr>
+            <w:tcW w:w="4536" w:type="dxa"/>
+          </w:tcPr>
+          <w:p>
+            <w:pPr>
+              <w:pStyle w:val="Content"/>
+              <w:rPr>
+                <w:b w:val="0"/>
+              </w:rPr>
+            </w:pPr>
+            <w:r>
+              <w:rPr>
+                <w:rFonts w:hint="eastAsia"/>
+                <w:b w:val="0"/>
+              </w:rPr>
+              <w:t>0x03</w:t>
+            </w:r>
+          </w:p>
+        </w:tc>
+      </w:tr>
+      <w:tr>
+        <w:tc>
+          <w:tcPr>
+            <w:tcW w:w="1003" w:type="dxa"/>
+          </w:tcPr>
+          <w:p>
+            <w:pPr>
+              <w:pStyle w:val="Content"/>
+              <w:rPr>
+                <w:b w:val="0"/>
+              </w:rPr>
+            </w:pPr>
+            <w:r>
+              <w:rPr>
+                <w:rFonts w:hint="eastAsia"/>
+                <w:b w:val="0"/>
+              </w:rPr>
+              <w:t>02~03</w:t>
+            </w:r>
+          </w:p>
+        </w:tc>
+        <w:tc>
+          <w:tcPr>
+            <w:tcW w:w="2366" w:type="dxa"/>
+          </w:tcPr>
+          <w:p>
+            <w:pPr>
+              <w:pStyle w:val="Content"/>
+              <w:rPr>
+                <w:b w:val="0"/>
+              </w:rPr>
+            </w:pPr>
+            <w:r>
+              <w:rPr>
+                <w:rFonts w:hint="eastAsia"/>
+                <w:b w:val="0"/>
+              </w:rPr>
+              <w:t>Byte Count</w:t>
+            </w:r>
+          </w:p>
+        </w:tc>
+        <w:tc>
+          <w:tcPr>
+            <w:tcW w:w="992" w:type="dxa"/>
+          </w:tcPr>
+          <w:p>
+            <w:pPr>
+              <w:pStyle w:val="Content"/>
+              <w:rPr>
+                <w:b w:val="0"/>
+              </w:rPr>
+            </w:pPr>
+            <w:r>
+              <w:rPr>
+                <w:rFonts w:hint="eastAsia"/>
+                <w:b w:val="0"/>
+              </w:rPr>
+              <w:t>1</w:t>
+            </w:r>
+            <w:r>
+              <w:rPr>
+                <w:rFonts w:hint="eastAsia"/>
+                <w:b w:val="0"/>
+              </w:rPr>
+              <w:t>bytes</w:t>
+            </w:r>
+          </w:p>
+        </w:tc>
+        <w:tc>
+          <w:tcPr>
+            <w:tcW w:w="4536" w:type="dxa"/>
+          </w:tcPr>
+          <w:p>
+            <w:pPr>
+              <w:pStyle w:val="Content"/>
+              <w:rPr>
+                <w:b w:val="0"/>
+              </w:rPr>
+            </w:pPr>
+            <w:r>
+              <w:rPr>
+                <w:rFonts w:hint="eastAsia"/>
+                <w:b w:val="0"/>
+              </w:rPr>
+              <w:t xml:space="preserve">2 x </w:t>
+            </w:r>
+            <w:r>
+              <w:rPr>
+                <w:b w:val="0"/>
+              </w:rPr>
+              <w:t>N*</w:t>
+            </w:r>
+          </w:p>
+        </w:tc>
+      </w:tr>
+      <w:tr>
+        <w:tc>
+          <w:tcPr>
+            <w:tcW w:w="1003" w:type="dxa"/>
+          </w:tcPr>
+          <w:p>
+            <w:pPr>
+              <w:pStyle w:val="Content"/>
+              <w:rPr>
+                <w:b w:val="0"/>
+              </w:rPr>
+            </w:pPr>
+            <w:r>
+              <w:rPr>
+                <w:rFonts w:hint="eastAsia"/>
+                <w:b w:val="0"/>
+              </w:rPr>
+              <w:t>04~05</w:t>
+            </w:r>
+          </w:p>
+        </w:tc>
+        <w:tc>
+          <w:tcPr>
+            <w:tcW w:w="2366" w:type="dxa"/>
+          </w:tcPr>
+          <w:p>
+            <w:pPr>
+              <w:pStyle w:val="Content"/>
+              <w:rPr>
+                <w:b w:val="0"/>
+              </w:rPr>
+            </w:pPr>
+            <w:r>
+              <w:rPr>
+                <w:rFonts w:hint="eastAsia"/>
+                <w:b w:val="0"/>
+              </w:rPr>
+              <w:t xml:space="preserve">Register </w:t>
+            </w:r>
+            <w:r>
+              <w:rPr>
+                <w:rFonts w:hint="eastAsia"/>
+                <w:b w:val="0"/>
+              </w:rPr>
+              <w:t>Value</w:t>
+            </w:r>
+          </w:p>
+        </w:tc>
+        <w:tc>
+          <w:tcPr>
+            <w:tcW w:w="992" w:type="dxa"/>
+          </w:tcPr>
+          <w:p>
+            <w:pPr>
+              <w:pStyle w:val="Content"/>
+              <w:rPr>
+                <w:b w:val="0"/>
+              </w:rPr>
+            </w:pPr>
+            <w:r>
+              <w:rPr>
+                <w:b w:val="0"/>
+              </w:rPr>
+              <w:t>N*</w:t>
+            </w:r>
+            <w:r>
+              <w:rPr>
+                <w:rFonts w:hint="eastAsia"/>
+                <w:b w:val="0"/>
+              </w:rPr>
+              <w:t xml:space="preserve"> x </w:t>
+            </w:r>
+            <w:r>
+              <w:rPr>
+                <w:rFonts w:hint="eastAsia"/>
+                <w:b w:val="0"/>
+              </w:rPr>
+              <w:t>2bytes</w:t>
+            </w:r>
+          </w:p>
+        </w:tc>
+        <w:tc>
+          <w:tcPr>
+            <w:tcW w:w="4536" w:type="dxa"/>
+          </w:tcPr>
+          <w:p>
+            <w:pPr>
+              <w:pStyle w:val="Content"/>
+              <w:rPr>
+                <w:b w:val="0"/>
+              </w:rPr>
+            </w:pPr>
+          </w:p>
+        </w:tc>
+      </w:tr>
+    </w:tbl>
+    <w:p>
+      <w:pPr>
+        <w:pStyle w:val="L3"/>
+      </w:pPr>
+      <w:r>
+        <w:rPr>
+          <w:rFonts w:hint="eastAsia"/>
+        </w:rPr>
+        <w:t>Error Response</w:t>
+      </w:r>
+    </w:p>
+    <w:tbl>
+      <w:tblPr>
+        <w:tblStyle w:val="af2"/>
+        <w:tblW w:w="8897" w:type="dxa"/>
+        <w:tblLook w:val="04A0"/>
+      </w:tblPr>
+      <w:tblGrid>
+        <w:gridCol w:w="1003"/>
+        <w:gridCol w:w="2366"/>
+        <w:gridCol w:w="992"/>
+        <w:gridCol w:w="4536"/>
+      </w:tblGrid>
+      <w:tr>
+        <w:tc>
+          <w:tcPr>
+            <w:tcW w:w="1003" w:type="dxa"/>
+          </w:tcPr>
+          <w:p>
+            <w:pPr>
+              <w:pStyle w:val="Content"/>
+            </w:pPr>
+            <w:r>
+              <w:rPr>
+                <w:rFonts w:hint="eastAsia"/>
+              </w:rPr>
+              <w:t>Filed</w:t>
+            </w:r>
+          </w:p>
+        </w:tc>
+        <w:tc>
+          <w:tcPr>
+            <w:tcW w:w="2366" w:type="dxa"/>
+          </w:tcPr>
+          <w:p>
+            <w:pPr>
+              <w:pStyle w:val="Content"/>
+            </w:pPr>
+            <w:r>
+              <w:rPr>
+                <w:rFonts w:hint="eastAsia"/>
+              </w:rPr>
+              <w:t>Description</w:t>
+            </w:r>
+          </w:p>
+        </w:tc>
+        <w:tc>
+          <w:tcPr>
+            <w:tcW w:w="992" w:type="dxa"/>
+          </w:tcPr>
+          <w:p>
+            <w:pPr>
+              <w:pStyle w:val="Content"/>
+            </w:pPr>
+            <w:r>
+              <w:rPr>
+                <w:rFonts w:hint="eastAsia"/>
+              </w:rPr>
+              <w:t>Unit</w:t>
+            </w:r>
+          </w:p>
+        </w:tc>
+        <w:tc>
+          <w:tcPr>
+            <w:tcW w:w="4536" w:type="dxa"/>
+          </w:tcPr>
+          <w:p>
+            <w:pPr>
+              <w:pStyle w:val="Content"/>
+            </w:pPr>
+            <w:r>
+              <w:rPr>
+                <w:rFonts w:hint="eastAsia"/>
+              </w:rPr>
+              <w:t>Comment</w:t>
+            </w:r>
+          </w:p>
+        </w:tc>
+      </w:tr>
+      <w:tr>
+        <w:tc>
+          <w:tcPr>
+            <w:tcW w:w="1003" w:type="dxa"/>
+          </w:tcPr>
+          <w:p>
+            <w:pPr>
+              <w:pStyle w:val="Content"/>
+              <w:rPr>
+                <w:b w:val="0"/>
+              </w:rPr>
+            </w:pPr>
+            <w:r>
+              <w:rPr>
+                <w:rFonts w:hint="eastAsia"/>
+                <w:b w:val="0"/>
+              </w:rPr>
+              <w:t>00</w:t>
+            </w:r>
+          </w:p>
+        </w:tc>
+        <w:tc>
+          <w:tcPr>
+            <w:tcW w:w="2366" w:type="dxa"/>
+          </w:tcPr>
+          <w:p>
+            <w:pPr>
+              <w:pStyle w:val="Content"/>
+              <w:rPr>
+                <w:b w:val="0"/>
+              </w:rPr>
+            </w:pPr>
+            <w:r>
+              <w:rPr>
+                <w:rFonts w:hint="eastAsia"/>
+                <w:b w:val="0"/>
+              </w:rPr>
+              <w:t>Additional Address</w:t>
+            </w:r>
+          </w:p>
+        </w:tc>
+        <w:tc>
+          <w:tcPr>
+            <w:tcW w:w="992" w:type="dxa"/>
+          </w:tcPr>
+          <w:p>
+            <w:pPr>
+              <w:pStyle w:val="Content"/>
+              <w:rPr>
+                <w:b w:val="0"/>
+              </w:rPr>
+            </w:pPr>
+            <w:r>
+              <w:rPr>
+                <w:rFonts w:hint="eastAsia"/>
+                <w:b w:val="0"/>
+              </w:rPr>
+              <w:t>1byte</w:t>
+            </w:r>
+          </w:p>
+        </w:tc>
+        <w:tc>
+          <w:tcPr>
+            <w:tcW w:w="4536" w:type="dxa"/>
+          </w:tcPr>
+          <w:p>
+            <w:pPr>
+              <w:pStyle w:val="Content"/>
+              <w:rPr>
+                <w:b w:val="0"/>
+              </w:rPr>
+            </w:pPr>
+            <w:r>
+              <w:rPr>
+                <w:rFonts w:hint="eastAsia"/>
+                <w:b w:val="0"/>
+              </w:rPr>
+              <w:t>0x83</w:t>
+            </w:r>
+          </w:p>
+        </w:tc>
+      </w:tr>
+      <w:tr>
+        <w:tc>
+          <w:tcPr>
+            <w:tcW w:w="1003" w:type="dxa"/>
+          </w:tcPr>
+          <w:p>
+            <w:pPr>
+              <w:pStyle w:val="Content"/>
+              <w:rPr>
+                <w:b w:val="0"/>
+              </w:rPr>
+            </w:pPr>
+            <w:r>
+              <w:rPr>
+                <w:rFonts w:hint="eastAsia"/>
+                <w:b w:val="0"/>
+              </w:rPr>
+              <w:t>0</w:t>
+            </w:r>
+            <w:r>
+              <w:rPr>
+                <w:rFonts w:hint="eastAsia"/>
+                <w:b w:val="0"/>
+              </w:rPr>
+              <w:t>2</w:t>
+            </w:r>
+          </w:p>
+        </w:tc>
+        <w:tc>
+          <w:tcPr>
+            <w:tcW w:w="2366" w:type="dxa"/>
+          </w:tcPr>
+          <w:p>
+            <w:pPr>
+              <w:pStyle w:val="Content"/>
+              <w:rPr>
+                <w:b w:val="0"/>
+              </w:rPr>
+            </w:pPr>
+            <w:r>
+              <w:rPr>
+                <w:rFonts w:hint="eastAsia"/>
+                <w:b w:val="0"/>
+              </w:rPr>
+              <w:t>Exception Code</w:t>
+            </w:r>
+          </w:p>
+        </w:tc>
+        <w:tc>
+          <w:tcPr>
+            <w:tcW w:w="992" w:type="dxa"/>
+          </w:tcPr>
+          <w:p>
+            <w:pPr>
+              <w:pStyle w:val="Content"/>
+              <w:rPr>
+                <w:b w:val="0"/>
+              </w:rPr>
+            </w:pPr>
+            <w:r>
+              <w:rPr>
+                <w:rFonts w:hint="eastAsia"/>
+                <w:b w:val="0"/>
+              </w:rPr>
+              <w:t>1bytes</w:t>
+            </w:r>
+          </w:p>
+        </w:tc>
+        <w:tc>
+          <w:tcPr>
+            <w:tcW w:w="4536" w:type="dxa"/>
+          </w:tcPr>
+          <w:p>
+            <w:pPr>
+              <w:pStyle w:val="Content"/>
+              <w:rPr>
+                <w:b w:val="0"/>
+              </w:rPr>
+            </w:pPr>
+            <w:r>
+              <w:rPr>
+                <w:rFonts w:hint="eastAsia"/>
+                <w:b w:val="0"/>
+              </w:rPr>
+              <w:t>0x01~0x04</w:t>
+            </w:r>
+          </w:p>
+        </w:tc>
+      </w:tr>
+    </w:tbl>
+    <w:p>
+      <w:pPr>
+        <w:pStyle w:val="L2"/>
+      </w:pPr>
+      <w:r>
+        <w:rPr>
+          <w:rFonts w:hint="eastAsia"/>
+        </w:rPr>
+        <w:t xml:space="preserve">Function Code (0x04) </w:t>
+      </w:r>
+      <w:r>
+        <w:t>–</w:t>
+      </w:r>
+      <w:r>
+        <w:rPr>
+          <w:rFonts w:hint="eastAsia"/>
+        </w:rPr>
+        <w:t xml:space="preserve"> Read  Input Register</w:t>
+      </w:r>
+    </w:p>
+    <w:p>
+      <w:pPr>
+        <w:pStyle w:val="L3"/>
+      </w:pPr>
+      <w:r>
+        <w:rPr>
+          <w:rFonts w:hint="eastAsia"/>
+        </w:rPr>
+        <w:t xml:space="preserve">Request </w:t>
+      </w:r>
+    </w:p>
+    <w:tbl>
+      <w:tblPr>
+        <w:tblStyle w:val="af2"/>
+        <w:tblW w:w="8897" w:type="dxa"/>
+        <w:tblLook w:val="04A0"/>
+      </w:tblPr>
+      <w:tblGrid>
+        <w:gridCol w:w="1003"/>
+        <w:gridCol w:w="2366"/>
+        <w:gridCol w:w="992"/>
+        <w:gridCol w:w="4536"/>
+      </w:tblGrid>
+      <w:tr>
+        <w:tc>
+          <w:tcPr>
+            <w:tcW w:w="1003" w:type="dxa"/>
+          </w:tcPr>
+          <w:p>
+            <w:pPr>
+              <w:pStyle w:val="Content"/>
+            </w:pPr>
+            <w:r>
+              <w:rPr>
+                <w:rFonts w:hint="eastAsia"/>
+              </w:rPr>
+              <w:t>Filed</w:t>
+            </w:r>
+          </w:p>
+        </w:tc>
+        <w:tc>
+          <w:tcPr>
+            <w:tcW w:w="2366" w:type="dxa"/>
+          </w:tcPr>
+          <w:p>
+            <w:pPr>
+              <w:pStyle w:val="Content"/>
+            </w:pPr>
+            <w:r>
+              <w:rPr>
+                <w:rFonts w:hint="eastAsia"/>
+              </w:rPr>
+              <w:t>Description</w:t>
+            </w:r>
+          </w:p>
+        </w:tc>
+        <w:tc>
+          <w:tcPr>
+            <w:tcW w:w="992" w:type="dxa"/>
+          </w:tcPr>
+          <w:p>
+            <w:pPr>
+              <w:pStyle w:val="Content"/>
+            </w:pPr>
+            <w:r>
+              <w:rPr>
+                <w:rFonts w:hint="eastAsia"/>
+              </w:rPr>
+              <w:t>Unit</w:t>
+            </w:r>
+          </w:p>
+        </w:tc>
+        <w:tc>
+          <w:tcPr>
+            <w:tcW w:w="4536" w:type="dxa"/>
+          </w:tcPr>
+          <w:p>
+            <w:pPr>
+              <w:pStyle w:val="Content"/>
+            </w:pPr>
+            <w:r>
+              <w:rPr>
+                <w:rFonts w:hint="eastAsia"/>
+              </w:rPr>
+              <w:t>Comment</w:t>
+            </w:r>
+          </w:p>
+        </w:tc>
+      </w:tr>
+      <w:tr>
+        <w:tc>
+          <w:tcPr>
+            <w:tcW w:w="1003" w:type="dxa"/>
+          </w:tcPr>
+          <w:p>
+            <w:pPr>
+              <w:pStyle w:val="Content"/>
+              <w:rPr>
+                <w:b w:val="0"/>
+              </w:rPr>
+            </w:pPr>
+            <w:r>
+              <w:rPr>
+                <w:rFonts w:hint="eastAsia"/>
+                <w:b w:val="0"/>
+              </w:rPr>
+              <w:t>00</w:t>
+            </w:r>
+          </w:p>
+        </w:tc>
+        <w:tc>
+          <w:tcPr>
+            <w:tcW w:w="2366" w:type="dxa"/>
+          </w:tcPr>
+          <w:p>
+            <w:pPr>
+              <w:pStyle w:val="Content"/>
+              <w:rPr>
+                <w:b w:val="0"/>
+              </w:rPr>
+            </w:pPr>
+            <w:r>
+              <w:rPr>
+                <w:rFonts w:hint="eastAsia"/>
+                <w:b w:val="0"/>
+              </w:rPr>
+              <w:t>Additional Address</w:t>
+            </w:r>
+          </w:p>
+        </w:tc>
+        <w:tc>
+          <w:tcPr>
+            <w:tcW w:w="992" w:type="dxa"/>
+          </w:tcPr>
+          <w:p>
+            <w:pPr>
+              <w:pStyle w:val="Content"/>
+              <w:rPr>
+                <w:b w:val="0"/>
+              </w:rPr>
+            </w:pPr>
+            <w:r>
+              <w:rPr>
+                <w:rFonts w:hint="eastAsia"/>
+                <w:b w:val="0"/>
+              </w:rPr>
+              <w:t>1byte</w:t>
+            </w:r>
+          </w:p>
+        </w:tc>
+        <w:tc>
+          <w:tcPr>
+            <w:tcW w:w="4536" w:type="dxa"/>
+          </w:tcPr>
+          <w:p>
+            <w:pPr>
+              <w:pStyle w:val="Content"/>
+              <w:tabs>
+                <w:tab w:val="left" w:pos="885"/>
+              </w:tabs>
+              <w:rPr>
+                <w:b w:val="0"/>
+              </w:rPr>
+            </w:pPr>
+            <w:r>
+              <w:rPr>
+                <w:rFonts w:hint="eastAsia"/>
+                <w:b w:val="0"/>
+              </w:rPr>
+              <w:t>0x0000 to 0xFFFF</w:t>
+            </w:r>
+          </w:p>
+        </w:tc>
+      </w:tr>
+      <w:tr>
+        <w:tc>
+          <w:tcPr>
+            <w:tcW w:w="1003" w:type="dxa"/>
+          </w:tcPr>
+          <w:p>
+            <w:pPr>
+              <w:pStyle w:val="Content"/>
+              <w:rPr>
+                <w:b w:val="0"/>
+              </w:rPr>
+            </w:pPr>
+            <w:r>
+              <w:rPr>
+                <w:rFonts w:hint="eastAsia"/>
+                <w:b w:val="0"/>
+              </w:rPr>
+              <w:t>01</w:t>
+            </w:r>
+          </w:p>
+        </w:tc>
+        <w:tc>
+          <w:tcPr>
+            <w:tcW w:w="2366" w:type="dxa"/>
+          </w:tcPr>
+          <w:p>
+            <w:pPr>
+              <w:pStyle w:val="Content"/>
+              <w:rPr>
+                <w:b w:val="0"/>
+              </w:rPr>
+            </w:pPr>
+            <w:r>
+              <w:rPr>
+                <w:rFonts w:hint="eastAsia"/>
+                <w:b w:val="0"/>
+              </w:rPr>
+              <w:t>Function Code</w:t>
+            </w:r>
+          </w:p>
+        </w:tc>
+        <w:tc>
+          <w:tcPr>
+            <w:tcW w:w="992" w:type="dxa"/>
+          </w:tcPr>
+          <w:p>
+            <w:pPr>
+              <w:pStyle w:val="Content"/>
+              <w:rPr>
+                <w:b w:val="0"/>
+              </w:rPr>
+            </w:pPr>
+            <w:r>
+              <w:rPr>
+                <w:rFonts w:hint="eastAsia"/>
+                <w:b w:val="0"/>
+              </w:rPr>
+              <w:t>1byte</w:t>
+            </w:r>
+          </w:p>
+        </w:tc>
+        <w:tc>
+          <w:tcPr>
+            <w:tcW w:w="4536" w:type="dxa"/>
+          </w:tcPr>
+          <w:p>
+            <w:pPr>
+              <w:pStyle w:val="Content"/>
+              <w:rPr>
+                <w:b w:val="0"/>
+              </w:rPr>
+            </w:pPr>
+            <w:r>
+              <w:rPr>
+                <w:rFonts w:hint="eastAsia"/>
+                <w:b w:val="0"/>
+              </w:rPr>
+              <w:t>0x04</w:t>
+            </w:r>
+          </w:p>
+        </w:tc>
+      </w:tr>
+      <w:tr>
+        <w:tc>
+          <w:tcPr>
+            <w:tcW w:w="1003" w:type="dxa"/>
+          </w:tcPr>
+          <w:p>
+            <w:pPr>
+              <w:pStyle w:val="Content"/>
+              <w:rPr>
+                <w:b w:val="0"/>
+              </w:rPr>
+            </w:pPr>
+            <w:r>
+              <w:rPr>
+                <w:rFonts w:hint="eastAsia"/>
+                <w:b w:val="0"/>
+              </w:rPr>
+              <w:t>02~03</w:t>
+            </w:r>
+          </w:p>
+        </w:tc>
+        <w:tc>
+          <w:tcPr>
+            <w:tcW w:w="2366" w:type="dxa"/>
+          </w:tcPr>
+          <w:p>
+            <w:pPr>
+              <w:pStyle w:val="Content"/>
+              <w:rPr>
+                <w:b w:val="0"/>
+              </w:rPr>
+            </w:pPr>
+            <w:r>
+              <w:rPr>
+                <w:rFonts w:hint="eastAsia"/>
+                <w:b w:val="0"/>
+              </w:rPr>
+              <w:t xml:space="preserve">Start </w:t>
+            </w:r>
+            <w:r>
+              <w:rPr>
+                <w:rFonts w:hint="eastAsia"/>
+                <w:b w:val="0"/>
+              </w:rPr>
+              <w:t>Address</w:t>
+            </w:r>
+          </w:p>
+        </w:tc>
+        <w:tc>
+          <w:tcPr>
+            <w:tcW w:w="992" w:type="dxa"/>
+          </w:tcPr>
+          <w:p>
+            <w:pPr>
+              <w:pStyle w:val="Content"/>
+              <w:rPr>
+                <w:b w:val="0"/>
+              </w:rPr>
+            </w:pPr>
+            <w:r>
+              <w:rPr>
+                <w:rFonts w:hint="eastAsia"/>
+                <w:b w:val="0"/>
+              </w:rPr>
+              <w:t>2bytes</w:t>
+            </w:r>
+          </w:p>
+        </w:tc>
+        <w:tc>
+          <w:tcPr>
+            <w:tcW w:w="4536" w:type="dxa"/>
+          </w:tcPr>
+          <w:p>
+            <w:pPr>
+              <w:pStyle w:val="Content"/>
+              <w:rPr>
+                <w:b w:val="0"/>
+              </w:rPr>
+            </w:pPr>
+            <w:r>
+              <w:rPr>
+                <w:rFonts w:hint="eastAsia"/>
+                <w:b w:val="0"/>
+              </w:rPr>
+              <w:t>0x0001</w:t>
+            </w:r>
+          </w:p>
+        </w:tc>
+      </w:tr>
+      <w:tr>
+        <w:tc>
+          <w:tcPr>
+            <w:tcW w:w="1003" w:type="dxa"/>
+          </w:tcPr>
+          <w:p>
+            <w:pPr>
+              <w:pStyle w:val="Content"/>
+              <w:rPr>
+                <w:b w:val="0"/>
+              </w:rPr>
+            </w:pPr>
+            <w:r>
+              <w:rPr>
+                <w:rFonts w:hint="eastAsia"/>
+                <w:b w:val="0"/>
+              </w:rPr>
+              <w:t>04~05</w:t>
+            </w:r>
+          </w:p>
+        </w:tc>
+        <w:tc>
+          <w:tcPr>
+            <w:tcW w:w="2366" w:type="dxa"/>
+          </w:tcPr>
+          <w:p>
+            <w:pPr>
+              <w:pStyle w:val="Content"/>
+              <w:rPr>
+                <w:b w:val="0"/>
+              </w:rPr>
+            </w:pPr>
+            <w:r>
+              <w:rPr>
+                <w:rFonts w:hint="eastAsia"/>
+                <w:b w:val="0"/>
+              </w:rPr>
+              <w:t>Quantity of Inputs</w:t>
+            </w:r>
+          </w:p>
+        </w:tc>
+        <w:tc>
+          <w:tcPr>
+            <w:tcW w:w="992" w:type="dxa"/>
+          </w:tcPr>
+          <w:p>
+            <w:pPr>
+              <w:pStyle w:val="Content"/>
+              <w:rPr>
+                <w:b w:val="0"/>
+              </w:rPr>
+            </w:pPr>
+            <w:r>
+              <w:rPr>
+                <w:rFonts w:hint="eastAsia"/>
+                <w:b w:val="0"/>
+              </w:rPr>
+              <w:t>2bytes</w:t>
+            </w:r>
+          </w:p>
+        </w:tc>
+        <w:tc>
+          <w:tcPr>
+            <w:tcW w:w="4536" w:type="dxa"/>
+          </w:tcPr>
+          <w:p>
+            <w:pPr>
+              <w:pStyle w:val="Content"/>
+              <w:rPr>
+                <w:b w:val="0"/>
+              </w:rPr>
+            </w:pPr>
+            <w:r>
+              <w:rPr>
+                <w:rFonts w:hint="eastAsia"/>
+                <w:b w:val="0"/>
+              </w:rPr>
+              <w:t xml:space="preserve">1 </w:t>
+            </w:r>
+          </w:p>
+        </w:tc>
+      </w:tr>
+    </w:tbl>
+    <w:p>
+      <w:pPr>
+        <w:pStyle w:val="L3"/>
+      </w:pPr>
+      <w:r>
+        <w:rPr>
+          <w:rFonts w:hint="eastAsia"/>
+        </w:rPr>
+        <w:t xml:space="preserve">Response </w:t>
+      </w:r>
+    </w:p>
+    <w:tbl>
+      <w:tblPr>
+        <w:tblStyle w:val="af2"/>
+        <w:tblW w:w="8897" w:type="dxa"/>
+        <w:tblLook w:val="04A0"/>
+      </w:tblPr>
+      <w:tblGrid>
+        <w:gridCol w:w="1003"/>
+        <w:gridCol w:w="2366"/>
+        <w:gridCol w:w="992"/>
+        <w:gridCol w:w="4536"/>
+      </w:tblGrid>
+      <w:tr>
+        <w:tc>
+          <w:tcPr>
+            <w:tcW w:w="1003" w:type="dxa"/>
+          </w:tcPr>
+          <w:p>
+            <w:pPr>
+              <w:pStyle w:val="Content"/>
+            </w:pPr>
+            <w:r>
+              <w:rPr>
+                <w:rFonts w:hint="eastAsia"/>
+              </w:rPr>
+              <w:t>Filed</w:t>
+            </w:r>
+          </w:p>
+        </w:tc>
+        <w:tc>
+          <w:tcPr>
+            <w:tcW w:w="2366" w:type="dxa"/>
+          </w:tcPr>
+          <w:p>
+            <w:pPr>
+              <w:pStyle w:val="Content"/>
+            </w:pPr>
+            <w:r>
+              <w:rPr>
+                <w:rFonts w:hint="eastAsia"/>
+              </w:rPr>
+              <w:t>Description</w:t>
+            </w:r>
+          </w:p>
+        </w:tc>
+        <w:tc>
+          <w:tcPr>
+            <w:tcW w:w="992" w:type="dxa"/>
+          </w:tcPr>
+          <w:p>
+            <w:pPr>
+              <w:pStyle w:val="Content"/>
+            </w:pPr>
+            <w:r>
+              <w:rPr>
+                <w:rFonts w:hint="eastAsia"/>
+              </w:rPr>
+              <w:t>Unit</w:t>
+            </w:r>
+          </w:p>
+        </w:tc>
+        <w:tc>
+          <w:tcPr>
+            <w:tcW w:w="4536" w:type="dxa"/>
+          </w:tcPr>
+          <w:p>
+            <w:pPr>
+              <w:pStyle w:val="Content"/>
+              <w:tabs>
+                <w:tab w:val="left" w:pos="1494"/>
+              </w:tabs>
+            </w:pPr>
+            <w:r>
+              <w:rPr>
+                <w:rFonts w:hint="eastAsia"/>
+              </w:rPr>
+              <w:t>Comment</w:t>
+            </w:r>
+            <w:r>
+              <w:tab/>
+            </w:r>
+          </w:p>
+        </w:tc>
+      </w:tr>
+      <w:tr>
+        <w:tc>
+          <w:tcPr>
+            <w:tcW w:w="1003" w:type="dxa"/>
+          </w:tcPr>
+          <w:p>
+            <w:pPr>
+              <w:pStyle w:val="Content"/>
+              <w:rPr>
+                <w:b w:val="0"/>
+              </w:rPr>
+            </w:pPr>
+            <w:r>
+              <w:rPr>
+                <w:rFonts w:hint="eastAsia"/>
+                <w:b w:val="0"/>
+              </w:rPr>
+              <w:t>00</w:t>
+            </w:r>
+          </w:p>
+        </w:tc>
+        <w:tc>
+          <w:tcPr>
+            <w:tcW w:w="2366" w:type="dxa"/>
+          </w:tcPr>
+          <w:p>
+            <w:pPr>
+              <w:pStyle w:val="Content"/>
+              <w:rPr>
+                <w:b w:val="0"/>
+              </w:rPr>
+            </w:pPr>
+            <w:r>
+              <w:rPr>
+                <w:rFonts w:hint="eastAsia"/>
+                <w:b w:val="0"/>
+              </w:rPr>
+              <w:t>Additional Address</w:t>
+            </w:r>
+          </w:p>
+        </w:tc>
+        <w:tc>
+          <w:tcPr>
+            <w:tcW w:w="992" w:type="dxa"/>
+          </w:tcPr>
+          <w:p>
+            <w:pPr>
+              <w:pStyle w:val="Content"/>
+              <w:rPr>
+                <w:b w:val="0"/>
+              </w:rPr>
+            </w:pPr>
+            <w:r>
+              <w:rPr>
+                <w:rFonts w:hint="eastAsia"/>
+                <w:b w:val="0"/>
+              </w:rPr>
+              <w:t>1byte</w:t>
+            </w:r>
+          </w:p>
+        </w:tc>
+        <w:tc>
+          <w:tcPr>
+            <w:tcW w:w="4536" w:type="dxa"/>
+          </w:tcPr>
+          <w:p>
+            <w:pPr>
+              <w:pStyle w:val="Content"/>
+              <w:rPr>
+                <w:b w:val="0"/>
+              </w:rPr>
+            </w:pPr>
+            <w:r>
+              <w:rPr>
+                <w:rFonts w:hint="eastAsia"/>
+                <w:b w:val="0"/>
+              </w:rPr>
+              <w:t>0x0000 to 0xFFFF</w:t>
+            </w:r>
+          </w:p>
+        </w:tc>
+      </w:tr>
+      <w:tr>
+        <w:tc>
+          <w:tcPr>
+            <w:tcW w:w="1003" w:type="dxa"/>
+          </w:tcPr>
+          <w:p>
+            <w:pPr>
+              <w:pStyle w:val="Content"/>
+              <w:rPr>
+                <w:b w:val="0"/>
+              </w:rPr>
+            </w:pPr>
+            <w:r>
+              <w:rPr>
+                <w:rFonts w:hint="eastAsia"/>
+                <w:b w:val="0"/>
+              </w:rPr>
+              <w:t>01</w:t>
+            </w:r>
+          </w:p>
+        </w:tc>
+        <w:tc>
+          <w:tcPr>
+            <w:tcW w:w="2366" w:type="dxa"/>
+          </w:tcPr>
+          <w:p>
+            <w:pPr>
+              <w:pStyle w:val="Content"/>
+              <w:rPr>
+                <w:b w:val="0"/>
+              </w:rPr>
+            </w:pPr>
+            <w:r>
+              <w:rPr>
+                <w:rFonts w:hint="eastAsia"/>
+                <w:b w:val="0"/>
+              </w:rPr>
+              <w:t>Function Code</w:t>
+            </w:r>
+          </w:p>
+        </w:tc>
+        <w:tc>
+          <w:tcPr>
+            <w:tcW w:w="992" w:type="dxa"/>
+          </w:tcPr>
+          <w:p>
+            <w:pPr>
+              <w:pStyle w:val="Content"/>
+              <w:rPr>
+                <w:b w:val="0"/>
+              </w:rPr>
+            </w:pPr>
+            <w:r>
+              <w:rPr>
+                <w:rFonts w:hint="eastAsia"/>
+                <w:b w:val="0"/>
+              </w:rPr>
+              <w:t>1byte</w:t>
+            </w:r>
+          </w:p>
+        </w:tc>
+        <w:tc>
+          <w:tcPr>
+            <w:tcW w:w="4536" w:type="dxa"/>
+          </w:tcPr>
+          <w:p>
+            <w:pPr>
+              <w:pStyle w:val="Content"/>
+              <w:rPr>
+                <w:b w:val="0"/>
+              </w:rPr>
+            </w:pPr>
+            <w:r>
+              <w:rPr>
+                <w:rFonts w:hint="eastAsia"/>
+                <w:b w:val="0"/>
+              </w:rPr>
+              <w:t>0x04</w:t>
+            </w:r>
+          </w:p>
+        </w:tc>
+      </w:tr>
+      <w:tr>
+        <w:tc>
+          <w:tcPr>
+            <w:tcW w:w="1003" w:type="dxa"/>
+          </w:tcPr>
+          <w:p>
+            <w:pPr>
+              <w:pStyle w:val="Content"/>
+              <w:rPr>
+                <w:b w:val="0"/>
+              </w:rPr>
+            </w:pPr>
+            <w:r>
+              <w:rPr>
+                <w:rFonts w:hint="eastAsia"/>
+                <w:b w:val="0"/>
+              </w:rPr>
+              <w:t>02~03</w:t>
+            </w:r>
+          </w:p>
+        </w:tc>
+        <w:tc>
+          <w:tcPr>
+            <w:tcW w:w="2366" w:type="dxa"/>
+          </w:tcPr>
+          <w:p>
+            <w:pPr>
+              <w:pStyle w:val="Content"/>
+              <w:rPr>
+                <w:b w:val="0"/>
+              </w:rPr>
+            </w:pPr>
+            <w:r>
+              <w:rPr>
+                <w:rFonts w:hint="eastAsia"/>
+                <w:b w:val="0"/>
+              </w:rPr>
+              <w:t>Byte Count</w:t>
+            </w:r>
+          </w:p>
+        </w:tc>
+        <w:tc>
+          <w:tcPr>
+            <w:tcW w:w="992" w:type="dxa"/>
+          </w:tcPr>
+          <w:p>
+            <w:pPr>
+              <w:pStyle w:val="Content"/>
+              <w:rPr>
+                <w:b w:val="0"/>
+              </w:rPr>
+            </w:pPr>
+            <w:r>
+              <w:rPr>
+                <w:rFonts w:hint="eastAsia"/>
+                <w:b w:val="0"/>
+              </w:rPr>
+              <w:t>1</w:t>
+            </w:r>
+            <w:r>
+              <w:rPr>
+                <w:rFonts w:hint="eastAsia"/>
+                <w:b w:val="0"/>
+              </w:rPr>
+              <w:t>bytes</w:t>
+            </w:r>
+          </w:p>
+        </w:tc>
+        <w:tc>
+          <w:tcPr>
+            <w:tcW w:w="4536" w:type="dxa"/>
+          </w:tcPr>
+          <w:p>
+            <w:pPr>
+              <w:pStyle w:val="Content"/>
+              <w:rPr>
+                <w:b w:val="0"/>
+              </w:rPr>
+            </w:pPr>
+            <w:r>
+              <w:rPr>
+                <w:rFonts w:hint="eastAsia"/>
+                <w:b w:val="0"/>
+              </w:rPr>
+              <w:t xml:space="preserve">2 x </w:t>
+            </w:r>
+            <w:r>
+              <w:rPr>
+                <w:b w:val="0"/>
+              </w:rPr>
+              <w:t>N*</w:t>
+            </w:r>
+          </w:p>
+        </w:tc>
+      </w:tr>
+      <w:tr>
+        <w:tc>
+          <w:tcPr>
+            <w:tcW w:w="1003" w:type="dxa"/>
+          </w:tcPr>
+          <w:p>
+            <w:pPr>
+              <w:pStyle w:val="Content"/>
+              <w:rPr>
+                <w:b w:val="0"/>
+              </w:rPr>
+            </w:pPr>
+            <w:r>
+              <w:rPr>
+                <w:rFonts w:hint="eastAsia"/>
+                <w:b w:val="0"/>
+              </w:rPr>
+              <w:t>04~05</w:t>
+            </w:r>
+          </w:p>
+        </w:tc>
+        <w:tc>
+          <w:tcPr>
+            <w:tcW w:w="2366" w:type="dxa"/>
+          </w:tcPr>
+          <w:p>
+            <w:pPr>
+              <w:pStyle w:val="Content"/>
+              <w:rPr>
+                <w:b w:val="0"/>
+              </w:rPr>
+            </w:pPr>
+            <w:r>
+              <w:rPr>
+                <w:rFonts w:hint="eastAsia"/>
+                <w:b w:val="0"/>
+              </w:rPr>
+              <w:t xml:space="preserve">Register </w:t>
+            </w:r>
+            <w:r>
+              <w:rPr>
+                <w:rFonts w:hint="eastAsia"/>
+                <w:b w:val="0"/>
+              </w:rPr>
+              <w:t>Value</w:t>
+            </w:r>
+          </w:p>
+        </w:tc>
+        <w:tc>
+          <w:tcPr>
+            <w:tcW w:w="992" w:type="dxa"/>
+          </w:tcPr>
+          <w:p>
+            <w:pPr>
+              <w:pStyle w:val="Content"/>
+              <w:rPr>
+                <w:b w:val="0"/>
+              </w:rPr>
+            </w:pPr>
+            <w:r>
+              <w:rPr>
+                <w:b w:val="0"/>
+              </w:rPr>
+              <w:t>N*</w:t>
+            </w:r>
+            <w:r>
+              <w:rPr>
+                <w:rFonts w:hint="eastAsia"/>
+                <w:b w:val="0"/>
+              </w:rPr>
+              <w:t xml:space="preserve"> x </w:t>
+            </w:r>
+            <w:r>
+              <w:rPr>
+                <w:rFonts w:hint="eastAsia"/>
+                <w:b w:val="0"/>
+              </w:rPr>
+              <w:t>2bytes</w:t>
+            </w:r>
+          </w:p>
+        </w:tc>
+        <w:tc>
+          <w:tcPr>
+            <w:tcW w:w="4536" w:type="dxa"/>
+          </w:tcPr>
+          <w:p>
+            <w:pPr>
+              <w:pStyle w:val="Content"/>
+              <w:rPr>
+                <w:b w:val="0"/>
+              </w:rPr>
+            </w:pPr>
+          </w:p>
+        </w:tc>
+      </w:tr>
+    </w:tbl>
+    <w:p>
+      <w:pPr>
+        <w:pStyle w:val="L3"/>
+      </w:pPr>
+      <w:r>
+        <w:rPr>
+          <w:rFonts w:hint="eastAsia"/>
+        </w:rPr>
+        <w:t>Error Response</w:t>
+      </w:r>
+    </w:p>
+    <w:tbl>
+      <w:tblPr>
+        <w:tblStyle w:val="af2"/>
+        <w:tblW w:w="8897" w:type="dxa"/>
+        <w:tblLook w:val="04A0"/>
+      </w:tblPr>
+      <w:tblGrid>
+        <w:gridCol w:w="1003"/>
+        <w:gridCol w:w="2366"/>
+        <w:gridCol w:w="992"/>
+        <w:gridCol w:w="4536"/>
+      </w:tblGrid>
+      <w:tr>
+        <w:tc>
+          <w:tcPr>
+            <w:tcW w:w="1003" w:type="dxa"/>
+          </w:tcPr>
+          <w:p>
+            <w:pPr>
+              <w:pStyle w:val="Content"/>
+            </w:pPr>
+            <w:r>
+              <w:rPr>
+                <w:rFonts w:hint="eastAsia"/>
+              </w:rPr>
+              <w:t>Filed</w:t>
+            </w:r>
+          </w:p>
+        </w:tc>
+        <w:tc>
+          <w:tcPr>
+            <w:tcW w:w="2366" w:type="dxa"/>
+          </w:tcPr>
+          <w:p>
+            <w:pPr>
+              <w:pStyle w:val="Content"/>
+            </w:pPr>
+            <w:r>
+              <w:rPr>
+                <w:rFonts w:hint="eastAsia"/>
+              </w:rPr>
+              <w:t>Description</w:t>
+            </w:r>
+          </w:p>
+        </w:tc>
+        <w:tc>
+          <w:tcPr>
+            <w:tcW w:w="992" w:type="dxa"/>
+          </w:tcPr>
+          <w:p>
+            <w:pPr>
+              <w:pStyle w:val="Content"/>
+            </w:pPr>
+            <w:r>
+              <w:rPr>
+                <w:rFonts w:hint="eastAsia"/>
+              </w:rPr>
+              <w:t>Unit</w:t>
+            </w:r>
+          </w:p>
+        </w:tc>
+        <w:tc>
+          <w:tcPr>
+            <w:tcW w:w="4536" w:type="dxa"/>
+          </w:tcPr>
+          <w:p>
+            <w:pPr>
+              <w:pStyle w:val="Content"/>
+            </w:pPr>
+            <w:r>
+              <w:rPr>
+                <w:rFonts w:hint="eastAsia"/>
+              </w:rPr>
+              <w:t>Comment</w:t>
+            </w:r>
+          </w:p>
+        </w:tc>
+      </w:tr>
+      <w:tr>
+        <w:tc>
+          <w:tcPr>
+            <w:tcW w:w="1003" w:type="dxa"/>
+          </w:tcPr>
+          <w:p>
+            <w:pPr>
+              <w:pStyle w:val="Content"/>
+              <w:rPr>
+                <w:b w:val="0"/>
+              </w:rPr>
+            </w:pPr>
+            <w:r>
+              <w:rPr>
+                <w:rFonts w:hint="eastAsia"/>
+                <w:b w:val="0"/>
+              </w:rPr>
+              <w:t>00</w:t>
+            </w:r>
+          </w:p>
+        </w:tc>
+        <w:tc>
+          <w:tcPr>
+            <w:tcW w:w="2366" w:type="dxa"/>
+          </w:tcPr>
+          <w:p>
+            <w:pPr>
+              <w:pStyle w:val="Content"/>
+              <w:rPr>
+                <w:b w:val="0"/>
+              </w:rPr>
+            </w:pPr>
+            <w:r>
+              <w:rPr>
+                <w:rFonts w:hint="eastAsia"/>
+                <w:b w:val="0"/>
+              </w:rPr>
+              <w:t>Additional Address</w:t>
+            </w:r>
+          </w:p>
+        </w:tc>
+        <w:tc>
+          <w:tcPr>
+            <w:tcW w:w="992" w:type="dxa"/>
+          </w:tcPr>
+          <w:p>
+            <w:pPr>
+              <w:pStyle w:val="Content"/>
+              <w:rPr>
+                <w:b w:val="0"/>
+              </w:rPr>
+            </w:pPr>
+            <w:r>
+              <w:rPr>
+                <w:rFonts w:hint="eastAsia"/>
+                <w:b w:val="0"/>
+              </w:rPr>
+              <w:t>1byte</w:t>
+            </w:r>
+          </w:p>
+        </w:tc>
+        <w:tc>
+          <w:tcPr>
+            <w:tcW w:w="4536" w:type="dxa"/>
+          </w:tcPr>
+          <w:p>
+            <w:pPr>
+              <w:pStyle w:val="Content"/>
+              <w:rPr>
+                <w:b w:val="0"/>
+              </w:rPr>
+            </w:pPr>
+            <w:r>
+              <w:rPr>
+                <w:rFonts w:hint="eastAsia"/>
+                <w:b w:val="0"/>
+              </w:rPr>
+              <w:t>0x8</w:t>
+            </w:r>
+            <w:r>
+              <w:rPr>
+                <w:rFonts w:hint="eastAsia"/>
+                <w:b w:val="0"/>
+              </w:rPr>
+              <w:t>4</w:t>
+            </w:r>
+          </w:p>
+        </w:tc>
+      </w:tr>
+      <w:tr>
+        <w:tc>
+          <w:tcPr>
+            <w:tcW w:w="1003" w:type="dxa"/>
+          </w:tcPr>
+          <w:p>
+            <w:pPr>
+              <w:pStyle w:val="Content"/>
+              <w:rPr>
+                <w:b w:val="0"/>
+              </w:rPr>
+            </w:pPr>
+            <w:r>
+              <w:rPr>
+                <w:rFonts w:hint="eastAsia"/>
+                <w:b w:val="0"/>
+              </w:rPr>
+              <w:t>0</w:t>
+            </w:r>
+            <w:r>
+              <w:rPr>
+                <w:rFonts w:hint="eastAsia"/>
+                <w:b w:val="0"/>
+              </w:rPr>
+              <w:t>2</w:t>
+            </w:r>
+          </w:p>
+        </w:tc>
+        <w:tc>
+          <w:tcPr>
+            <w:tcW w:w="2366" w:type="dxa"/>
+          </w:tcPr>
+          <w:p>
+            <w:pPr>
+              <w:pStyle w:val="Content"/>
+              <w:rPr>
+                <w:b w:val="0"/>
+              </w:rPr>
+            </w:pPr>
+            <w:r>
+              <w:rPr>
+                <w:rFonts w:hint="eastAsia"/>
+                <w:b w:val="0"/>
+              </w:rPr>
+              <w:t>Exception Code</w:t>
+            </w:r>
+          </w:p>
+        </w:tc>
+        <w:tc>
+          <w:tcPr>
+            <w:tcW w:w="992" w:type="dxa"/>
+          </w:tcPr>
+          <w:p>
+            <w:pPr>
+              <w:pStyle w:val="Content"/>
+              <w:rPr>
+                <w:b w:val="0"/>
+              </w:rPr>
+            </w:pPr>
+            <w:r>
+              <w:rPr>
+                <w:rFonts w:hint="eastAsia"/>
+                <w:b w:val="0"/>
+              </w:rPr>
+              <w:t>1bytes</w:t>
+            </w:r>
+          </w:p>
+        </w:tc>
+        <w:tc>
+          <w:tcPr>
+            <w:tcW w:w="4536" w:type="dxa"/>
+          </w:tcPr>
+          <w:p>
+            <w:pPr>
+              <w:pStyle w:val="Content"/>
+              <w:rPr>
+                <w:b w:val="0"/>
+              </w:rPr>
+            </w:pPr>
+            <w:r>
+              <w:rPr>
+                <w:rFonts w:hint="eastAsia"/>
+                <w:b w:val="0"/>
+              </w:rPr>
+              <w:t>0x01~0x04</w:t>
+            </w:r>
+          </w:p>
+        </w:tc>
+      </w:tr>
+    </w:tbl>
     <w:p>
       <w:pPr>
         <w:pStyle w:val="L2"/>
@@ -7262,6 +9519,7 @@
         <w:rPr>
           <w:rFonts w:hint="eastAsia"/>
         </w:rPr>
+        <w:lastRenderedPageBreak/>
         <w:t xml:space="preserve">Function Code (0x05) </w:t>
       </w:r>
       <w:r>
@@ -7449,7 +9707,7 @@
                 <w:rFonts w:hint="eastAsia"/>
                 <w:b w:val="0"/>
               </w:rPr>
-              <w:t>1~255</w:t>
+              <w:t>0x00 to 0xFF</w:t>
             </w:r>
           </w:p>
         </w:tc>
@@ -7878,7 +10136,7 @@
                 <w:rFonts w:hint="eastAsia"/>
                 <w:b w:val="0"/>
               </w:rPr>
-              <w:t>1~255</w:t>
+              <w:t>0x00 to 0xFF</w:t>
             </w:r>
           </w:p>
         </w:tc>
@@ -8477,17 +10735,1252 @@
     </w:tbl>
     <w:p>
       <w:pPr>
+        <w:pStyle w:val="L2"/>
+        <w:numPr>
+          <w:ilvl w:val="0"/>
+          <w:numId w:val="0"/>
+        </w:numPr>
+        <w:ind w:left="567"/>
+        <w:rPr>
+          <w:rFonts w:hint="eastAsia"/>
+        </w:rPr>
+      </w:pPr>
+      <w:bookmarkStart w:id="438" w:name="_Toc401663930"/>
+      <w:bookmarkStart w:id="439" w:name="AddressMappings"/>
+    </w:p>
+    <w:p>
+      <w:pPr>
+        <w:pStyle w:val="L2"/>
+      </w:pPr>
+      <w:r>
+        <w:rPr>
+          <w:rFonts w:hint="eastAsia"/>
+        </w:rPr>
+        <w:t xml:space="preserve">Function Code (0x06) </w:t>
+      </w:r>
+      <w:r>
+        <w:t>–</w:t>
+      </w:r>
+      <w:r>
+        <w:rPr>
+          <w:rFonts w:hint="eastAsia"/>
+        </w:rPr>
+        <w:t xml:space="preserve"> Write  single Register</w:t>
+      </w:r>
+    </w:p>
+    <w:p>
+      <w:pPr>
+        <w:pStyle w:val="L3"/>
+      </w:pPr>
+      <w:r>
+        <w:rPr>
+          <w:rFonts w:hint="eastAsia"/>
+        </w:rPr>
+        <w:t xml:space="preserve">Request </w:t>
+      </w:r>
+    </w:p>
+    <w:tbl>
+      <w:tblPr>
+        <w:tblStyle w:val="af2"/>
+        <w:tblW w:w="8897" w:type="dxa"/>
+        <w:tblLook w:val="04A0"/>
+      </w:tblPr>
+      <w:tblGrid>
+        <w:gridCol w:w="1003"/>
+        <w:gridCol w:w="2366"/>
+        <w:gridCol w:w="992"/>
+        <w:gridCol w:w="4536"/>
+      </w:tblGrid>
+      <w:tr>
+        <w:tc>
+          <w:tcPr>
+            <w:tcW w:w="1003" w:type="dxa"/>
+          </w:tcPr>
+          <w:p>
+            <w:pPr>
+              <w:pStyle w:val="Content"/>
+            </w:pPr>
+            <w:r>
+              <w:rPr>
+                <w:rFonts w:hint="eastAsia"/>
+              </w:rPr>
+              <w:t>Filed</w:t>
+            </w:r>
+          </w:p>
+        </w:tc>
+        <w:tc>
+          <w:tcPr>
+            <w:tcW w:w="2366" w:type="dxa"/>
+          </w:tcPr>
+          <w:p>
+            <w:pPr>
+              <w:pStyle w:val="Content"/>
+            </w:pPr>
+            <w:r>
+              <w:rPr>
+                <w:rFonts w:hint="eastAsia"/>
+              </w:rPr>
+              <w:t>Description</w:t>
+            </w:r>
+          </w:p>
+        </w:tc>
+        <w:tc>
+          <w:tcPr>
+            <w:tcW w:w="992" w:type="dxa"/>
+          </w:tcPr>
+          <w:p>
+            <w:pPr>
+              <w:pStyle w:val="Content"/>
+            </w:pPr>
+            <w:r>
+              <w:rPr>
+                <w:rFonts w:hint="eastAsia"/>
+              </w:rPr>
+              <w:t>Unit</w:t>
+            </w:r>
+          </w:p>
+        </w:tc>
+        <w:tc>
+          <w:tcPr>
+            <w:tcW w:w="4536" w:type="dxa"/>
+          </w:tcPr>
+          <w:p>
+            <w:pPr>
+              <w:pStyle w:val="Content"/>
+            </w:pPr>
+            <w:r>
+              <w:rPr>
+                <w:rFonts w:hint="eastAsia"/>
+              </w:rPr>
+              <w:t>Comment</w:t>
+            </w:r>
+          </w:p>
+        </w:tc>
+      </w:tr>
+      <w:tr>
+        <w:tc>
+          <w:tcPr>
+            <w:tcW w:w="1003" w:type="dxa"/>
+          </w:tcPr>
+          <w:p>
+            <w:pPr>
+              <w:pStyle w:val="Content"/>
+              <w:rPr>
+                <w:b w:val="0"/>
+              </w:rPr>
+            </w:pPr>
+            <w:r>
+              <w:rPr>
+                <w:rFonts w:hint="eastAsia"/>
+                <w:b w:val="0"/>
+              </w:rPr>
+              <w:t>00</w:t>
+            </w:r>
+          </w:p>
+        </w:tc>
+        <w:tc>
+          <w:tcPr>
+            <w:tcW w:w="2366" w:type="dxa"/>
+          </w:tcPr>
+          <w:p>
+            <w:pPr>
+              <w:pStyle w:val="Content"/>
+              <w:rPr>
+                <w:b w:val="0"/>
+              </w:rPr>
+            </w:pPr>
+            <w:r>
+              <w:rPr>
+                <w:rFonts w:hint="eastAsia"/>
+                <w:b w:val="0"/>
+              </w:rPr>
+              <w:t>Additional Address</w:t>
+            </w:r>
+          </w:p>
+        </w:tc>
+        <w:tc>
+          <w:tcPr>
+            <w:tcW w:w="992" w:type="dxa"/>
+          </w:tcPr>
+          <w:p>
+            <w:pPr>
+              <w:pStyle w:val="Content"/>
+              <w:rPr>
+                <w:b w:val="0"/>
+              </w:rPr>
+            </w:pPr>
+            <w:r>
+              <w:rPr>
+                <w:rFonts w:hint="eastAsia"/>
+                <w:b w:val="0"/>
+              </w:rPr>
+              <w:t>1byte</w:t>
+            </w:r>
+          </w:p>
+        </w:tc>
+        <w:tc>
+          <w:tcPr>
+            <w:tcW w:w="4536" w:type="dxa"/>
+          </w:tcPr>
+          <w:p>
+            <w:pPr>
+              <w:pStyle w:val="Content"/>
+              <w:tabs>
+                <w:tab w:val="left" w:pos="885"/>
+              </w:tabs>
+              <w:rPr>
+                <w:b w:val="0"/>
+              </w:rPr>
+            </w:pPr>
+            <w:r>
+              <w:rPr>
+                <w:rFonts w:hint="eastAsia"/>
+                <w:b w:val="0"/>
+              </w:rPr>
+              <w:t>0x00 to 0xFF</w:t>
+            </w:r>
+          </w:p>
+        </w:tc>
+      </w:tr>
+      <w:tr>
+        <w:tc>
+          <w:tcPr>
+            <w:tcW w:w="1003" w:type="dxa"/>
+          </w:tcPr>
+          <w:p>
+            <w:pPr>
+              <w:pStyle w:val="Content"/>
+              <w:rPr>
+                <w:b w:val="0"/>
+              </w:rPr>
+            </w:pPr>
+            <w:r>
+              <w:rPr>
+                <w:rFonts w:hint="eastAsia"/>
+                <w:b w:val="0"/>
+              </w:rPr>
+              <w:t>01</w:t>
+            </w:r>
+          </w:p>
+        </w:tc>
+        <w:tc>
+          <w:tcPr>
+            <w:tcW w:w="2366" w:type="dxa"/>
+          </w:tcPr>
+          <w:p>
+            <w:pPr>
+              <w:pStyle w:val="Content"/>
+              <w:rPr>
+                <w:b w:val="0"/>
+              </w:rPr>
+            </w:pPr>
+            <w:r>
+              <w:rPr>
+                <w:rFonts w:hint="eastAsia"/>
+                <w:b w:val="0"/>
+              </w:rPr>
+              <w:t>Function Code</w:t>
+            </w:r>
+          </w:p>
+        </w:tc>
+        <w:tc>
+          <w:tcPr>
+            <w:tcW w:w="992" w:type="dxa"/>
+          </w:tcPr>
+          <w:p>
+            <w:pPr>
+              <w:pStyle w:val="Content"/>
+              <w:rPr>
+                <w:b w:val="0"/>
+              </w:rPr>
+            </w:pPr>
+            <w:r>
+              <w:rPr>
+                <w:rFonts w:hint="eastAsia"/>
+                <w:b w:val="0"/>
+              </w:rPr>
+              <w:t>1byte</w:t>
+            </w:r>
+          </w:p>
+        </w:tc>
+        <w:tc>
+          <w:tcPr>
+            <w:tcW w:w="4536" w:type="dxa"/>
+          </w:tcPr>
+          <w:p>
+            <w:pPr>
+              <w:pStyle w:val="Content"/>
+              <w:rPr>
+                <w:b w:val="0"/>
+              </w:rPr>
+            </w:pPr>
+            <w:r>
+              <w:rPr>
+                <w:rFonts w:hint="eastAsia"/>
+                <w:b w:val="0"/>
+              </w:rPr>
+              <w:t>0x06</w:t>
+            </w:r>
+          </w:p>
+        </w:tc>
+      </w:tr>
+      <w:tr>
+        <w:tc>
+          <w:tcPr>
+            <w:tcW w:w="1003" w:type="dxa"/>
+          </w:tcPr>
+          <w:p>
+            <w:pPr>
+              <w:pStyle w:val="Content"/>
+              <w:rPr>
+                <w:b w:val="0"/>
+              </w:rPr>
+            </w:pPr>
+            <w:r>
+              <w:rPr>
+                <w:rFonts w:hint="eastAsia"/>
+                <w:b w:val="0"/>
+              </w:rPr>
+              <w:t>02~03</w:t>
+            </w:r>
+          </w:p>
+        </w:tc>
+        <w:tc>
+          <w:tcPr>
+            <w:tcW w:w="2366" w:type="dxa"/>
+          </w:tcPr>
+          <w:p>
+            <w:pPr>
+              <w:pStyle w:val="Content"/>
+              <w:rPr>
+                <w:b w:val="0"/>
+              </w:rPr>
+            </w:pPr>
+            <w:r>
+              <w:rPr>
+                <w:rFonts w:hint="eastAsia"/>
+                <w:b w:val="0"/>
+              </w:rPr>
+              <w:t>Register Address</w:t>
+            </w:r>
+          </w:p>
+        </w:tc>
+        <w:tc>
+          <w:tcPr>
+            <w:tcW w:w="992" w:type="dxa"/>
+          </w:tcPr>
+          <w:p>
+            <w:pPr>
+              <w:pStyle w:val="Content"/>
+              <w:rPr>
+                <w:b w:val="0"/>
+              </w:rPr>
+            </w:pPr>
+            <w:r>
+              <w:rPr>
+                <w:rFonts w:hint="eastAsia"/>
+                <w:b w:val="0"/>
+              </w:rPr>
+              <w:t>2bytes</w:t>
+            </w:r>
+          </w:p>
+        </w:tc>
+        <w:tc>
+          <w:tcPr>
+            <w:tcW w:w="4536" w:type="dxa"/>
+          </w:tcPr>
+          <w:p>
+            <w:pPr>
+              <w:pStyle w:val="Content"/>
+              <w:rPr>
+                <w:b w:val="0"/>
+              </w:rPr>
+            </w:pPr>
+            <w:hyperlink w:anchor="AddressMappings" w:history="1">
+              <w:r>
+                <w:rPr>
+                  <w:rStyle w:val="af1"/>
+                  <w:rFonts w:hint="eastAsia"/>
+                  <w:b w:val="0"/>
+                </w:rPr>
+                <w:t>Reference Address mappings</w:t>
+              </w:r>
+            </w:hyperlink>
+          </w:p>
+        </w:tc>
+      </w:tr>
+      <w:tr>
+        <w:tc>
+          <w:tcPr>
+            <w:tcW w:w="1003" w:type="dxa"/>
+          </w:tcPr>
+          <w:p>
+            <w:pPr>
+              <w:pStyle w:val="Content"/>
+              <w:rPr>
+                <w:b w:val="0"/>
+              </w:rPr>
+            </w:pPr>
+            <w:r>
+              <w:rPr>
+                <w:rFonts w:hint="eastAsia"/>
+                <w:b w:val="0"/>
+              </w:rPr>
+              <w:t>04~05</w:t>
+            </w:r>
+          </w:p>
+        </w:tc>
+        <w:tc>
+          <w:tcPr>
+            <w:tcW w:w="2366" w:type="dxa"/>
+          </w:tcPr>
+          <w:p>
+            <w:pPr>
+              <w:pStyle w:val="Content"/>
+              <w:rPr>
+                <w:b w:val="0"/>
+              </w:rPr>
+            </w:pPr>
+            <w:r>
+              <w:rPr>
+                <w:rFonts w:hint="eastAsia"/>
+                <w:b w:val="0"/>
+              </w:rPr>
+              <w:t>Value</w:t>
+            </w:r>
+          </w:p>
+        </w:tc>
+        <w:tc>
+          <w:tcPr>
+            <w:tcW w:w="992" w:type="dxa"/>
+          </w:tcPr>
+          <w:p>
+            <w:pPr>
+              <w:pStyle w:val="Content"/>
+              <w:rPr>
+                <w:b w:val="0"/>
+              </w:rPr>
+            </w:pPr>
+            <w:r>
+              <w:rPr>
+                <w:rFonts w:hint="eastAsia"/>
+                <w:b w:val="0"/>
+              </w:rPr>
+              <w:t>2bytes</w:t>
+            </w:r>
+          </w:p>
+        </w:tc>
+        <w:tc>
+          <w:tcPr>
+            <w:tcW w:w="4536" w:type="dxa"/>
+          </w:tcPr>
+          <w:p>
+            <w:pPr>
+              <w:pStyle w:val="Content"/>
+              <w:rPr>
+                <w:b w:val="0"/>
+              </w:rPr>
+            </w:pPr>
+            <w:r>
+              <w:rPr>
+                <w:rFonts w:hint="eastAsia"/>
+                <w:b w:val="0"/>
+              </w:rPr>
+              <w:t>0x0000 to 0xFFFF</w:t>
+            </w:r>
+          </w:p>
+        </w:tc>
+      </w:tr>
+    </w:tbl>
+    <w:p>
+      <w:pPr>
+        <w:pStyle w:val="L3"/>
+      </w:pPr>
+      <w:r>
+        <w:rPr>
+          <w:rFonts w:hint="eastAsia"/>
+        </w:rPr>
+        <w:t xml:space="preserve">Response </w:t>
+      </w:r>
+    </w:p>
+    <w:tbl>
+      <w:tblPr>
+        <w:tblStyle w:val="af2"/>
+        <w:tblW w:w="8897" w:type="dxa"/>
+        <w:tblLook w:val="04A0"/>
+      </w:tblPr>
+      <w:tblGrid>
+        <w:gridCol w:w="1003"/>
+        <w:gridCol w:w="2366"/>
+        <w:gridCol w:w="992"/>
+        <w:gridCol w:w="4536"/>
+      </w:tblGrid>
+      <w:tr>
+        <w:tc>
+          <w:tcPr>
+            <w:tcW w:w="1003" w:type="dxa"/>
+          </w:tcPr>
+          <w:p>
+            <w:pPr>
+              <w:pStyle w:val="Content"/>
+            </w:pPr>
+            <w:r>
+              <w:rPr>
+                <w:rFonts w:hint="eastAsia"/>
+              </w:rPr>
+              <w:t>Filed</w:t>
+            </w:r>
+          </w:p>
+        </w:tc>
+        <w:tc>
+          <w:tcPr>
+            <w:tcW w:w="2366" w:type="dxa"/>
+          </w:tcPr>
+          <w:p>
+            <w:pPr>
+              <w:pStyle w:val="Content"/>
+            </w:pPr>
+            <w:r>
+              <w:rPr>
+                <w:rFonts w:hint="eastAsia"/>
+              </w:rPr>
+              <w:t>Description</w:t>
+            </w:r>
+          </w:p>
+        </w:tc>
+        <w:tc>
+          <w:tcPr>
+            <w:tcW w:w="992" w:type="dxa"/>
+          </w:tcPr>
+          <w:p>
+            <w:pPr>
+              <w:pStyle w:val="Content"/>
+            </w:pPr>
+            <w:r>
+              <w:rPr>
+                <w:rFonts w:hint="eastAsia"/>
+              </w:rPr>
+              <w:t>Unit</w:t>
+            </w:r>
+          </w:p>
+        </w:tc>
+        <w:tc>
+          <w:tcPr>
+            <w:tcW w:w="4536" w:type="dxa"/>
+          </w:tcPr>
+          <w:p>
+            <w:pPr>
+              <w:pStyle w:val="Content"/>
+              <w:tabs>
+                <w:tab w:val="left" w:pos="1494"/>
+              </w:tabs>
+            </w:pPr>
+            <w:r>
+              <w:rPr>
+                <w:rFonts w:hint="eastAsia"/>
+              </w:rPr>
+              <w:t>Comment</w:t>
+            </w:r>
+            <w:r>
+              <w:tab/>
+            </w:r>
+          </w:p>
+        </w:tc>
+      </w:tr>
+      <w:tr>
+        <w:tc>
+          <w:tcPr>
+            <w:tcW w:w="1003" w:type="dxa"/>
+          </w:tcPr>
+          <w:p>
+            <w:pPr>
+              <w:pStyle w:val="Content"/>
+              <w:rPr>
+                <w:b w:val="0"/>
+              </w:rPr>
+            </w:pPr>
+            <w:r>
+              <w:rPr>
+                <w:rFonts w:hint="eastAsia"/>
+                <w:b w:val="0"/>
+              </w:rPr>
+              <w:t>00</w:t>
+            </w:r>
+          </w:p>
+        </w:tc>
+        <w:tc>
+          <w:tcPr>
+            <w:tcW w:w="2366" w:type="dxa"/>
+          </w:tcPr>
+          <w:p>
+            <w:pPr>
+              <w:pStyle w:val="Content"/>
+              <w:rPr>
+                <w:b w:val="0"/>
+              </w:rPr>
+            </w:pPr>
+            <w:r>
+              <w:rPr>
+                <w:rFonts w:hint="eastAsia"/>
+                <w:b w:val="0"/>
+              </w:rPr>
+              <w:t>Additional Address</w:t>
+            </w:r>
+          </w:p>
+        </w:tc>
+        <w:tc>
+          <w:tcPr>
+            <w:tcW w:w="992" w:type="dxa"/>
+          </w:tcPr>
+          <w:p>
+            <w:pPr>
+              <w:pStyle w:val="Content"/>
+              <w:rPr>
+                <w:b w:val="0"/>
+              </w:rPr>
+            </w:pPr>
+            <w:r>
+              <w:rPr>
+                <w:rFonts w:hint="eastAsia"/>
+                <w:b w:val="0"/>
+              </w:rPr>
+              <w:t>1byte</w:t>
+            </w:r>
+          </w:p>
+        </w:tc>
+        <w:tc>
+          <w:tcPr>
+            <w:tcW w:w="4536" w:type="dxa"/>
+          </w:tcPr>
+          <w:p>
+            <w:pPr>
+              <w:pStyle w:val="Content"/>
+              <w:rPr>
+                <w:b w:val="0"/>
+              </w:rPr>
+            </w:pPr>
+            <w:r>
+              <w:rPr>
+                <w:rFonts w:hint="eastAsia"/>
+                <w:b w:val="0"/>
+              </w:rPr>
+              <w:t>0x00 to 0xFF</w:t>
+            </w:r>
+          </w:p>
+        </w:tc>
+      </w:tr>
+      <w:tr>
+        <w:tc>
+          <w:tcPr>
+            <w:tcW w:w="1003" w:type="dxa"/>
+          </w:tcPr>
+          <w:p>
+            <w:pPr>
+              <w:pStyle w:val="Content"/>
+              <w:rPr>
+                <w:b w:val="0"/>
+              </w:rPr>
+            </w:pPr>
+            <w:r>
+              <w:rPr>
+                <w:rFonts w:hint="eastAsia"/>
+                <w:b w:val="0"/>
+              </w:rPr>
+              <w:t>01</w:t>
+            </w:r>
+          </w:p>
+        </w:tc>
+        <w:tc>
+          <w:tcPr>
+            <w:tcW w:w="2366" w:type="dxa"/>
+          </w:tcPr>
+          <w:p>
+            <w:pPr>
+              <w:pStyle w:val="Content"/>
+              <w:rPr>
+                <w:b w:val="0"/>
+              </w:rPr>
+            </w:pPr>
+            <w:r>
+              <w:rPr>
+                <w:rFonts w:hint="eastAsia"/>
+                <w:b w:val="0"/>
+              </w:rPr>
+              <w:t>Function Code</w:t>
+            </w:r>
+          </w:p>
+        </w:tc>
+        <w:tc>
+          <w:tcPr>
+            <w:tcW w:w="992" w:type="dxa"/>
+          </w:tcPr>
+          <w:p>
+            <w:pPr>
+              <w:pStyle w:val="Content"/>
+              <w:rPr>
+                <w:b w:val="0"/>
+              </w:rPr>
+            </w:pPr>
+            <w:r>
+              <w:rPr>
+                <w:rFonts w:hint="eastAsia"/>
+                <w:b w:val="0"/>
+              </w:rPr>
+              <w:t>1byte</w:t>
+            </w:r>
+          </w:p>
+        </w:tc>
+        <w:tc>
+          <w:tcPr>
+            <w:tcW w:w="4536" w:type="dxa"/>
+          </w:tcPr>
+          <w:p>
+            <w:pPr>
+              <w:pStyle w:val="Content"/>
+              <w:rPr>
+                <w:b w:val="0"/>
+              </w:rPr>
+            </w:pPr>
+            <w:r>
+              <w:rPr>
+                <w:rFonts w:hint="eastAsia"/>
+                <w:b w:val="0"/>
+              </w:rPr>
+              <w:t>0x06</w:t>
+            </w:r>
+          </w:p>
+        </w:tc>
+      </w:tr>
+      <w:tr>
+        <w:tc>
+          <w:tcPr>
+            <w:tcW w:w="1003" w:type="dxa"/>
+          </w:tcPr>
+          <w:p>
+            <w:pPr>
+              <w:pStyle w:val="Content"/>
+              <w:rPr>
+                <w:b w:val="0"/>
+              </w:rPr>
+            </w:pPr>
+            <w:r>
+              <w:rPr>
+                <w:rFonts w:hint="eastAsia"/>
+                <w:b w:val="0"/>
+              </w:rPr>
+              <w:t>02~03</w:t>
+            </w:r>
+          </w:p>
+        </w:tc>
+        <w:tc>
+          <w:tcPr>
+            <w:tcW w:w="2366" w:type="dxa"/>
+          </w:tcPr>
+          <w:p>
+            <w:pPr>
+              <w:pStyle w:val="Content"/>
+              <w:rPr>
+                <w:b w:val="0"/>
+              </w:rPr>
+            </w:pPr>
+            <w:r>
+              <w:rPr>
+                <w:rFonts w:hint="eastAsia"/>
+                <w:b w:val="0"/>
+              </w:rPr>
+              <w:t>Register Address</w:t>
+            </w:r>
+          </w:p>
+        </w:tc>
+        <w:tc>
+          <w:tcPr>
+            <w:tcW w:w="992" w:type="dxa"/>
+          </w:tcPr>
+          <w:p>
+            <w:pPr>
+              <w:pStyle w:val="Content"/>
+              <w:rPr>
+                <w:b w:val="0"/>
+              </w:rPr>
+            </w:pPr>
+            <w:r>
+              <w:rPr>
+                <w:rFonts w:hint="eastAsia"/>
+                <w:b w:val="0"/>
+              </w:rPr>
+              <w:t>2bytes</w:t>
+            </w:r>
+          </w:p>
+        </w:tc>
+        <w:tc>
+          <w:tcPr>
+            <w:tcW w:w="4536" w:type="dxa"/>
+          </w:tcPr>
+          <w:p>
+            <w:pPr>
+              <w:pStyle w:val="Content"/>
+              <w:rPr>
+                <w:b w:val="0"/>
+              </w:rPr>
+            </w:pPr>
+            <w:hyperlink w:anchor="AddressMappings" w:history="1">
+              <w:r>
+                <w:rPr>
+                  <w:rStyle w:val="af1"/>
+                  <w:rFonts w:hint="eastAsia"/>
+                  <w:b w:val="0"/>
+                </w:rPr>
+                <w:t>Reference Address mappings</w:t>
+              </w:r>
+            </w:hyperlink>
+          </w:p>
+        </w:tc>
+      </w:tr>
+      <w:tr>
+        <w:tc>
+          <w:tcPr>
+            <w:tcW w:w="1003" w:type="dxa"/>
+          </w:tcPr>
+          <w:p>
+            <w:pPr>
+              <w:pStyle w:val="Content"/>
+              <w:rPr>
+                <w:b w:val="0"/>
+              </w:rPr>
+            </w:pPr>
+            <w:r>
+              <w:rPr>
+                <w:rFonts w:hint="eastAsia"/>
+                <w:b w:val="0"/>
+              </w:rPr>
+              <w:t>04~05</w:t>
+            </w:r>
+          </w:p>
+        </w:tc>
+        <w:tc>
+          <w:tcPr>
+            <w:tcW w:w="2366" w:type="dxa"/>
+          </w:tcPr>
+          <w:p>
+            <w:pPr>
+              <w:pStyle w:val="Content"/>
+              <w:rPr>
+                <w:b w:val="0"/>
+              </w:rPr>
+            </w:pPr>
+            <w:r>
+              <w:rPr>
+                <w:rFonts w:hint="eastAsia"/>
+                <w:b w:val="0"/>
+              </w:rPr>
+              <w:t>Value</w:t>
+            </w:r>
+          </w:p>
+        </w:tc>
+        <w:tc>
+          <w:tcPr>
+            <w:tcW w:w="992" w:type="dxa"/>
+          </w:tcPr>
+          <w:p>
+            <w:pPr>
+              <w:pStyle w:val="Content"/>
+              <w:rPr>
+                <w:b w:val="0"/>
+              </w:rPr>
+            </w:pPr>
+            <w:r>
+              <w:rPr>
+                <w:rFonts w:hint="eastAsia"/>
+                <w:b w:val="0"/>
+              </w:rPr>
+              <w:t>2bytes</w:t>
+            </w:r>
+          </w:p>
+        </w:tc>
+        <w:tc>
+          <w:tcPr>
+            <w:tcW w:w="4536" w:type="dxa"/>
+          </w:tcPr>
+          <w:p>
+            <w:pPr>
+              <w:pStyle w:val="Content"/>
+              <w:rPr>
+                <w:b w:val="0"/>
+              </w:rPr>
+            </w:pPr>
+            <w:r>
+              <w:rPr>
+                <w:rFonts w:hint="eastAsia"/>
+                <w:b w:val="0"/>
+              </w:rPr>
+              <w:t>0x0000 to 0xFFFF</w:t>
+            </w:r>
+          </w:p>
+        </w:tc>
+      </w:tr>
+    </w:tbl>
+    <w:p>
+      <w:pPr>
+        <w:pStyle w:val="L3"/>
+      </w:pPr>
+      <w:r>
+        <w:rPr>
+          <w:rFonts w:hint="eastAsia"/>
+        </w:rPr>
+        <w:t>Error Response</w:t>
+      </w:r>
+    </w:p>
+    <w:tbl>
+      <w:tblPr>
+        <w:tblStyle w:val="af2"/>
+        <w:tblW w:w="8897" w:type="dxa"/>
+        <w:tblLook w:val="04A0"/>
+      </w:tblPr>
+      <w:tblGrid>
+        <w:gridCol w:w="1003"/>
+        <w:gridCol w:w="2366"/>
+        <w:gridCol w:w="992"/>
+        <w:gridCol w:w="4536"/>
+      </w:tblGrid>
+      <w:tr>
+        <w:tc>
+          <w:tcPr>
+            <w:tcW w:w="1003" w:type="dxa"/>
+          </w:tcPr>
+          <w:p>
+            <w:pPr>
+              <w:pStyle w:val="Content"/>
+            </w:pPr>
+            <w:r>
+              <w:rPr>
+                <w:rFonts w:hint="eastAsia"/>
+              </w:rPr>
+              <w:t>Filed</w:t>
+            </w:r>
+          </w:p>
+        </w:tc>
+        <w:tc>
+          <w:tcPr>
+            <w:tcW w:w="2366" w:type="dxa"/>
+          </w:tcPr>
+          <w:p>
+            <w:pPr>
+              <w:pStyle w:val="Content"/>
+            </w:pPr>
+            <w:r>
+              <w:rPr>
+                <w:rFonts w:hint="eastAsia"/>
+              </w:rPr>
+              <w:t>Description</w:t>
+            </w:r>
+          </w:p>
+        </w:tc>
+        <w:tc>
+          <w:tcPr>
+            <w:tcW w:w="992" w:type="dxa"/>
+          </w:tcPr>
+          <w:p>
+            <w:pPr>
+              <w:pStyle w:val="Content"/>
+            </w:pPr>
+            <w:r>
+              <w:rPr>
+                <w:rFonts w:hint="eastAsia"/>
+              </w:rPr>
+              <w:t>Unit</w:t>
+            </w:r>
+          </w:p>
+        </w:tc>
+        <w:tc>
+          <w:tcPr>
+            <w:tcW w:w="4536" w:type="dxa"/>
+          </w:tcPr>
+          <w:p>
+            <w:pPr>
+              <w:pStyle w:val="Content"/>
+            </w:pPr>
+            <w:r>
+              <w:rPr>
+                <w:rFonts w:hint="eastAsia"/>
+              </w:rPr>
+              <w:t>Comment</w:t>
+            </w:r>
+          </w:p>
+        </w:tc>
+      </w:tr>
+      <w:tr>
+        <w:tc>
+          <w:tcPr>
+            <w:tcW w:w="1003" w:type="dxa"/>
+          </w:tcPr>
+          <w:p>
+            <w:pPr>
+              <w:pStyle w:val="Content"/>
+              <w:rPr>
+                <w:b w:val="0"/>
+              </w:rPr>
+            </w:pPr>
+            <w:r>
+              <w:rPr>
+                <w:rFonts w:hint="eastAsia"/>
+                <w:b w:val="0"/>
+              </w:rPr>
+              <w:t>00</w:t>
+            </w:r>
+          </w:p>
+        </w:tc>
+        <w:tc>
+          <w:tcPr>
+            <w:tcW w:w="2366" w:type="dxa"/>
+          </w:tcPr>
+          <w:p>
+            <w:pPr>
+              <w:pStyle w:val="Content"/>
+              <w:rPr>
+                <w:b w:val="0"/>
+              </w:rPr>
+            </w:pPr>
+            <w:r>
+              <w:rPr>
+                <w:rFonts w:hint="eastAsia"/>
+                <w:b w:val="0"/>
+              </w:rPr>
+              <w:t>Additional Address</w:t>
+            </w:r>
+          </w:p>
+        </w:tc>
+        <w:tc>
+          <w:tcPr>
+            <w:tcW w:w="992" w:type="dxa"/>
+          </w:tcPr>
+          <w:p>
+            <w:pPr>
+              <w:pStyle w:val="Content"/>
+              <w:rPr>
+                <w:b w:val="0"/>
+              </w:rPr>
+            </w:pPr>
+            <w:r>
+              <w:rPr>
+                <w:rFonts w:hint="eastAsia"/>
+                <w:b w:val="0"/>
+              </w:rPr>
+              <w:t>1byte</w:t>
+            </w:r>
+          </w:p>
+        </w:tc>
+        <w:tc>
+          <w:tcPr>
+            <w:tcW w:w="4536" w:type="dxa"/>
+          </w:tcPr>
+          <w:p>
+            <w:pPr>
+              <w:pStyle w:val="Content"/>
+              <w:rPr>
+                <w:b w:val="0"/>
+              </w:rPr>
+            </w:pPr>
+            <w:r>
+              <w:rPr>
+                <w:rFonts w:hint="eastAsia"/>
+                <w:b w:val="0"/>
+              </w:rPr>
+              <w:t>0x86</w:t>
+            </w:r>
+          </w:p>
+        </w:tc>
+      </w:tr>
+      <w:tr>
+        <w:tc>
+          <w:tcPr>
+            <w:tcW w:w="1003" w:type="dxa"/>
+          </w:tcPr>
+          <w:p>
+            <w:pPr>
+              <w:pStyle w:val="Content"/>
+              <w:rPr>
+                <w:b w:val="0"/>
+              </w:rPr>
+            </w:pPr>
+            <w:r>
+              <w:rPr>
+                <w:rFonts w:hint="eastAsia"/>
+                <w:b w:val="0"/>
+              </w:rPr>
+              <w:t>01</w:t>
+            </w:r>
+          </w:p>
+        </w:tc>
+        <w:tc>
+          <w:tcPr>
+            <w:tcW w:w="2366" w:type="dxa"/>
+          </w:tcPr>
+          <w:p>
+            <w:pPr>
+              <w:pStyle w:val="Content"/>
+              <w:rPr>
+                <w:b w:val="0"/>
+              </w:rPr>
+            </w:pPr>
+            <w:r>
+              <w:rPr>
+                <w:rFonts w:hint="eastAsia"/>
+                <w:b w:val="0"/>
+              </w:rPr>
+              <w:t>Error Code</w:t>
+            </w:r>
+          </w:p>
+        </w:tc>
+        <w:tc>
+          <w:tcPr>
+            <w:tcW w:w="992" w:type="dxa"/>
+          </w:tcPr>
+          <w:p>
+            <w:pPr>
+              <w:pStyle w:val="Content"/>
+              <w:rPr>
+                <w:b w:val="0"/>
+              </w:rPr>
+            </w:pPr>
+            <w:r>
+              <w:rPr>
+                <w:rFonts w:hint="eastAsia"/>
+                <w:b w:val="0"/>
+              </w:rPr>
+              <w:t>1byte</w:t>
+            </w:r>
+          </w:p>
+        </w:tc>
+        <w:tc>
+          <w:tcPr>
+            <w:tcW w:w="4536" w:type="dxa"/>
+          </w:tcPr>
+          <w:p>
+            <w:pPr>
+              <w:pStyle w:val="Content"/>
+              <w:rPr>
+                <w:b w:val="0"/>
+              </w:rPr>
+            </w:pPr>
+            <w:hyperlink w:anchor="AddressMappings" w:history="1">
+              <w:r>
+                <w:rPr>
+                  <w:rStyle w:val="af1"/>
+                  <w:rFonts w:hint="eastAsia"/>
+                  <w:b w:val="0"/>
+                </w:rPr>
+                <w:t>Reference Address mappings</w:t>
+              </w:r>
+            </w:hyperlink>
+          </w:p>
+        </w:tc>
+      </w:tr>
+      <w:tr>
+        <w:tc>
+          <w:tcPr>
+            <w:tcW w:w="1003" w:type="dxa"/>
+          </w:tcPr>
+          <w:p>
+            <w:pPr>
+              <w:pStyle w:val="Content"/>
+              <w:rPr>
+                <w:b w:val="0"/>
+              </w:rPr>
+            </w:pPr>
+            <w:r>
+              <w:rPr>
+                <w:rFonts w:hint="eastAsia"/>
+                <w:b w:val="0"/>
+              </w:rPr>
+              <w:t>03</w:t>
+            </w:r>
+          </w:p>
+        </w:tc>
+        <w:tc>
+          <w:tcPr>
+            <w:tcW w:w="2366" w:type="dxa"/>
+          </w:tcPr>
+          <w:p>
+            <w:pPr>
+              <w:pStyle w:val="Content"/>
+              <w:rPr>
+                <w:b w:val="0"/>
+              </w:rPr>
+            </w:pPr>
+            <w:r>
+              <w:rPr>
+                <w:rFonts w:hint="eastAsia"/>
+                <w:b w:val="0"/>
+              </w:rPr>
+              <w:t>Exception Code</w:t>
+            </w:r>
+          </w:p>
+        </w:tc>
+        <w:tc>
+          <w:tcPr>
+            <w:tcW w:w="992" w:type="dxa"/>
+          </w:tcPr>
+          <w:p>
+            <w:pPr>
+              <w:pStyle w:val="Content"/>
+              <w:rPr>
+                <w:b w:val="0"/>
+              </w:rPr>
+            </w:pPr>
+            <w:r>
+              <w:rPr>
+                <w:rFonts w:hint="eastAsia"/>
+                <w:b w:val="0"/>
+              </w:rPr>
+              <w:t>1bytes</w:t>
+            </w:r>
+          </w:p>
+        </w:tc>
+        <w:tc>
+          <w:tcPr>
+            <w:tcW w:w="4536" w:type="dxa"/>
+          </w:tcPr>
+          <w:p>
+            <w:pPr>
+              <w:pStyle w:val="Content"/>
+              <w:rPr>
+                <w:b w:val="0"/>
+              </w:rPr>
+            </w:pPr>
+            <w:r>
+              <w:rPr>
+                <w:rFonts w:hint="eastAsia"/>
+                <w:b w:val="0"/>
+              </w:rPr>
+              <w:t>0x01~0x04</w:t>
+            </w:r>
+          </w:p>
+        </w:tc>
+      </w:tr>
+    </w:tbl>
+    <w:p>
+      <w:pPr>
         <w:pStyle w:val="L1"/>
-      </w:pPr>
-      <w:bookmarkStart w:id="438" w:name="AddressMappings"/>
-      <w:bookmarkStart w:id="439" w:name="_Toc401663930"/>
+        <w:numPr>
+          <w:ilvl w:val="0"/>
+          <w:numId w:val="0"/>
+        </w:numPr>
+        <w:rPr>
+          <w:rFonts w:hint="eastAsia"/>
+        </w:rPr>
+      </w:pPr>
+    </w:p>
+    <w:p>
+      <w:pPr>
+        <w:pStyle w:val="L1"/>
+      </w:pPr>
       <w:r>
         <w:rPr>
           <w:rFonts w:hint="eastAsia"/>
         </w:rPr>
         <w:t>Address Mappings</w:t>
       </w:r>
-      <w:bookmarkEnd w:id="439"/>
+      <w:bookmarkEnd w:id="438"/>
     </w:p>
     <w:tbl>
       <w:tblPr>
@@ -8507,7 +12000,7 @@
           <w:tcPr>
             <w:tcW w:w="1951" w:type="dxa"/>
           </w:tcPr>
-          <w:bookmarkEnd w:id="438"/>
+          <w:bookmarkEnd w:id="439"/>
           <w:p>
             <w:pPr>
               <w:pStyle w:val="Content"/>
@@ -8623,12 +12116,21 @@
                 <w:b w:val="0"/>
               </w:rPr>
             </w:pPr>
-            <w:r>
-              <w:rPr>
-                <w:rFonts w:hint="eastAsia"/>
-                <w:b w:val="0"/>
-              </w:rPr>
-              <w:t>Digitial output</w:t>
+            <w:proofErr w:type="spellStart"/>
+            <w:r>
+              <w:rPr>
+                <w:rFonts w:hint="eastAsia"/>
+                <w:b w:val="0"/>
+              </w:rPr>
+              <w:t>Digitial</w:t>
+            </w:r>
+            <w:proofErr w:type="spellEnd"/>
+            <w:r>
+              <w:rPr>
+                <w:rFonts w:hint="eastAsia"/>
+                <w:b w:val="0"/>
+              </w:rPr>
+              <w:t xml:space="preserve"> output</w:t>
             </w:r>
           </w:p>
         </w:tc>
@@ -8719,12 +12221,21 @@
                 <w:b w:val="0"/>
               </w:rPr>
             </w:pPr>
-            <w:r>
-              <w:rPr>
-                <w:rFonts w:hint="eastAsia"/>
-                <w:b w:val="0"/>
-              </w:rPr>
-              <w:t>Digitial Input</w:t>
+            <w:proofErr w:type="spellStart"/>
+            <w:r>
+              <w:rPr>
+                <w:rFonts w:hint="eastAsia"/>
+                <w:b w:val="0"/>
+              </w:rPr>
+              <w:t>Digitial</w:t>
+            </w:r>
+            <w:proofErr w:type="spellEnd"/>
+            <w:r>
+              <w:rPr>
+                <w:rFonts w:hint="eastAsia"/>
+                <w:b w:val="0"/>
+              </w:rPr>
+              <w:t xml:space="preserve"> Input</w:t>
             </w:r>
           </w:p>
         </w:tc>
@@ -8744,6 +12255,116 @@
                 <w:rFonts w:hint="eastAsia"/>
                 <w:b w:val="0"/>
               </w:rPr>
+              <w:t>R</w:t>
+            </w:r>
+          </w:p>
+        </w:tc>
+        <w:tc>
+          <w:tcPr>
+            <w:tcW w:w="1985" w:type="dxa"/>
+          </w:tcPr>
+          <w:p>
+            <w:pPr>
+              <w:pStyle w:val="Content"/>
+              <w:rPr>
+                <w:b w:val="0"/>
+              </w:rPr>
+            </w:pPr>
+            <w:r>
+              <w:rPr>
+                <w:rFonts w:hint="eastAsia"/>
+                <w:b w:val="0"/>
+              </w:rPr>
+              <w:t>DI1</w:t>
+            </w:r>
+            <w:r>
+              <w:rPr>
+                <w:rFonts w:hint="eastAsia"/>
+                <w:b w:val="0"/>
+              </w:rPr>
+              <w:t>、</w:t>
+            </w:r>
+            <w:r>
+              <w:rPr>
+                <w:rFonts w:hint="eastAsia"/>
+                <w:b w:val="0"/>
+              </w:rPr>
+              <w:t>DI2</w:t>
+            </w:r>
+          </w:p>
+        </w:tc>
+      </w:tr>
+      <w:tr>
+        <w:tc>
+          <w:tcPr>
+            <w:tcW w:w="1951" w:type="dxa"/>
+          </w:tcPr>
+          <w:p>
+            <w:pPr>
+              <w:pStyle w:val="Content"/>
+              <w:rPr>
+                <w:b w:val="0"/>
+              </w:rPr>
+            </w:pPr>
+            <w:r>
+              <w:rPr>
+                <w:rFonts w:hint="eastAsia"/>
+                <w:b w:val="0"/>
+              </w:rPr>
+              <w:t>0x0001</w:t>
+            </w:r>
+          </w:p>
+        </w:tc>
+        <w:tc>
+          <w:tcPr>
+            <w:tcW w:w="3686" w:type="dxa"/>
+          </w:tcPr>
+          <w:p>
+            <w:pPr>
+              <w:pStyle w:val="Content"/>
+              <w:rPr>
+                <w:b w:val="0"/>
+              </w:rPr>
+            </w:pPr>
+            <w:r>
+              <w:rPr>
+                <w:rFonts w:hint="eastAsia"/>
+                <w:b w:val="0"/>
+              </w:rPr>
+              <w:t>Analog</w:t>
+            </w:r>
+            <w:r>
+              <w:rPr>
+                <w:rFonts w:hint="eastAsia"/>
+                <w:b w:val="0"/>
+              </w:rPr>
+              <w:t xml:space="preserve"> </w:t>
+            </w:r>
+            <w:r>
+              <w:rPr>
+                <w:rFonts w:hint="eastAsia"/>
+                <w:b w:val="0"/>
+              </w:rPr>
+              <w:t>Input</w:t>
+            </w:r>
+          </w:p>
+        </w:tc>
+        <w:tc>
+          <w:tcPr>
+            <w:tcW w:w="1275" w:type="dxa"/>
+          </w:tcPr>
+          <w:p>
+            <w:pPr>
+              <w:pStyle w:val="Content"/>
+              <w:rPr>
+                <w:b w:val="0"/>
+              </w:rPr>
+            </w:pPr>
+            <w:r>
+              <w:rPr>
+                <w:rFonts w:hint="eastAsia"/>
+                <w:b w:val="0"/>
+              </w:rPr>
               <w:t>R/W</w:t>
             </w:r>
           </w:p>
@@ -8764,21 +12385,103 @@
                 <w:rFonts w:hint="eastAsia"/>
                 <w:b w:val="0"/>
               </w:rPr>
-              <w:t>DI1</w:t>
-            </w:r>
-            <w:r>
-              <w:rPr>
-                <w:rFonts w:hint="eastAsia"/>
-                <w:b w:val="0"/>
-              </w:rPr>
-              <w:t>、</w:t>
-            </w:r>
-            <w:r>
-              <w:rPr>
-                <w:rFonts w:hint="eastAsia"/>
-                <w:b w:val="0"/>
-              </w:rPr>
-              <w:t>DI2</w:t>
+              <w:t>AI1</w:t>
+            </w:r>
+          </w:p>
+        </w:tc>
+      </w:tr>
+      <w:tr>
+        <w:tc>
+          <w:tcPr>
+            <w:tcW w:w="1951" w:type="dxa"/>
+          </w:tcPr>
+          <w:p>
+            <w:pPr>
+              <w:pStyle w:val="Content"/>
+              <w:rPr>
+                <w:b w:val="0"/>
+              </w:rPr>
+            </w:pPr>
+            <w:r>
+              <w:rPr>
+                <w:rFonts w:hint="eastAsia"/>
+                <w:b w:val="0"/>
+              </w:rPr>
+              <w:t>0x0001</w:t>
+            </w:r>
+          </w:p>
+        </w:tc>
+        <w:tc>
+          <w:tcPr>
+            <w:tcW w:w="3686" w:type="dxa"/>
+          </w:tcPr>
+          <w:p>
+            <w:pPr>
+              <w:pStyle w:val="Content"/>
+              <w:rPr>
+                <w:b w:val="0"/>
+              </w:rPr>
+            </w:pPr>
+            <w:r>
+              <w:rPr>
+                <w:rFonts w:hint="eastAsia"/>
+                <w:b w:val="0"/>
+              </w:rPr>
+              <w:t>Analog</w:t>
+            </w:r>
+            <w:r>
+              <w:rPr>
+                <w:rFonts w:hint="eastAsia"/>
+                <w:b w:val="0"/>
+              </w:rPr>
+              <w:t xml:space="preserve"> </w:t>
+            </w:r>
+            <w:r>
+              <w:rPr>
+                <w:rFonts w:hint="eastAsia"/>
+                <w:b w:val="0"/>
+              </w:rPr>
+              <w:t>Output</w:t>
+            </w:r>
+          </w:p>
+        </w:tc>
+        <w:tc>
+          <w:tcPr>
+            <w:tcW w:w="1275" w:type="dxa"/>
+          </w:tcPr>
+          <w:p>
+            <w:pPr>
+              <w:pStyle w:val="Content"/>
+              <w:rPr>
+                <w:b w:val="0"/>
+              </w:rPr>
+            </w:pPr>
+            <w:r>
+              <w:rPr>
+                <w:rFonts w:hint="eastAsia"/>
+                <w:b w:val="0"/>
+              </w:rPr>
+              <w:t>R</w:t>
+            </w:r>
+          </w:p>
+        </w:tc>
+        <w:tc>
+          <w:tcPr>
+            <w:tcW w:w="1985" w:type="dxa"/>
+          </w:tcPr>
+          <w:p>
+            <w:pPr>
+              <w:pStyle w:val="Content"/>
+              <w:rPr>
+                <w:b w:val="0"/>
+              </w:rPr>
+            </w:pPr>
+            <w:r>
+              <w:rPr>
+                <w:rFonts w:hint="eastAsia"/>
+                <w:b w:val="0"/>
+              </w:rPr>
+              <w:t>AO1</w:t>
             </w:r>
           </w:p>
         </w:tc>
@@ -8838,7 +12541,7 @@
           <w:noProof/>
           <w:lang w:val="zh-TW"/>
         </w:rPr>
-        <w:t>4</w:t>
+        <w:t>5</w:t>
       </w:r>
     </w:fldSimple>
   </w:p>

</xml_diff>

<commit_message>
* Type : Release
Description:
    1. Modify PLC_Gatewary.docx
	* fix write signal register of request value
</commit_message>
<xml_diff>
--- a/doc/PLC_Gateway.docx
+++ b/doc/PLC_Gateway.docx
@@ -3132,19 +3132,11 @@
         <w:pStyle w:val="L1"/>
       </w:pPr>
       <w:bookmarkStart w:id="4" w:name="_Toc401663888"/>
-      <w:proofErr w:type="spellStart"/>
       <w:r>
         <w:rPr>
           <w:rFonts w:hint="eastAsia"/>
         </w:rPr>
-        <w:t>Modbus</w:t>
-      </w:r>
-      <w:proofErr w:type="spellEnd"/>
-      <w:r>
-        <w:rPr>
-          <w:rFonts w:hint="eastAsia"/>
-        </w:rPr>
-        <w:t xml:space="preserve"> RTU Protocol</w:t>
+        <w:t>Modbus RTU Protocol</w:t>
       </w:r>
       <w:bookmarkEnd w:id="4"/>
     </w:p>
@@ -4582,19 +4574,11 @@
         <w:pStyle w:val="L2"/>
       </w:pPr>
       <w:bookmarkStart w:id="425" w:name="_Toc401663917"/>
-      <w:proofErr w:type="spellStart"/>
       <w:r>
         <w:rPr>
           <w:rFonts w:hint="eastAsia"/>
         </w:rPr>
-        <w:t>Modbus</w:t>
-      </w:r>
-      <w:proofErr w:type="spellEnd"/>
-      <w:r>
-        <w:rPr>
-          <w:rFonts w:hint="eastAsia"/>
-        </w:rPr>
-        <w:t xml:space="preserve"> Packet Format</w:t>
+        <w:t>Modbus Packet Format</w:t>
       </w:r>
       <w:bookmarkEnd w:id="425"/>
     </w:p>
@@ -4694,7 +4678,6 @@
         </w:numPr>
         <w:ind w:leftChars="0"/>
       </w:pPr>
-      <w:proofErr w:type="gramStart"/>
       <w:r>
         <w:t>I</w:t>
       </w:r>
@@ -4702,14 +4685,7 @@
         <w:rPr>
           <w:rFonts w:hint="eastAsia"/>
         </w:rPr>
-        <w:t>f  TCP</w:t>
-      </w:r>
-      <w:proofErr w:type="gramEnd"/>
-      <w:r>
-        <w:rPr>
-          <w:rFonts w:hint="eastAsia"/>
-        </w:rPr>
-        <w:t xml:space="preserve"> used, then additional address is IP address of fourth filed.</w:t>
+        <w:t>f  TCP used, then additional address is IP address of fourth filed.</w:t>
       </w:r>
     </w:p>
     <w:p>
@@ -4721,7 +4697,6 @@
         </w:numPr>
         <w:ind w:leftChars="0"/>
       </w:pPr>
-      <w:proofErr w:type="gramStart"/>
       <w:r>
         <w:t>I</w:t>
       </w:r>
@@ -4729,14 +4704,7 @@
         <w:rPr>
           <w:rFonts w:hint="eastAsia"/>
         </w:rPr>
-        <w:t>f  a</w:t>
-      </w:r>
-      <w:proofErr w:type="gramEnd"/>
-      <w:r>
-        <w:rPr>
-          <w:rFonts w:hint="eastAsia"/>
-        </w:rPr>
-        <w:t xml:space="preserve"> CRC is error , then it will</w:t>
+        <w:t>f  a CRC is error , then it will</w:t>
       </w:r>
       <w:r>
         <w:t xml:space="preserve"> n</w:t>
@@ -10741,9 +10709,6 @@
           <w:numId w:val="0"/>
         </w:numPr>
         <w:ind w:left="567"/>
-        <w:rPr>
-          <w:rFonts w:hint="eastAsia"/>
-        </w:rPr>
       </w:pPr>
       <w:bookmarkStart w:id="438" w:name="_Toc401663930"/>
       <w:bookmarkStart w:id="439" w:name="AddressMappings"/>
@@ -11613,7 +11578,21 @@
                 <w:rFonts w:hint="eastAsia"/>
                 <w:b w:val="0"/>
               </w:rPr>
-              <w:t>0x0000 to 0xFFFF</w:t>
+              <w:t>0x0000 to 0x00</w:t>
+            </w:r>
+            <w:r>
+              <w:rPr>
+                <w:rFonts w:hint="eastAsia"/>
+                <w:b w:val="0"/>
+              </w:rPr>
+              <w:t>FF</w:t>
+            </w:r>
+            <w:r>
+              <w:rPr>
+                <w:rFonts w:hint="eastAsia"/>
+                <w:b w:val="0"/>
+              </w:rPr>
+              <w:t xml:space="preserve"> (8bit DAC)</w:t>
             </w:r>
           </w:p>
         </w:tc>
@@ -11965,9 +11944,6 @@
           <w:ilvl w:val="0"/>
           <w:numId w:val="0"/>
         </w:numPr>
-        <w:rPr>
-          <w:rFonts w:hint="eastAsia"/>
-        </w:rPr>
       </w:pPr>
     </w:p>
     <w:p>
@@ -12116,21 +12092,12 @@
                 <w:b w:val="0"/>
               </w:rPr>
             </w:pPr>
-            <w:proofErr w:type="spellStart"/>
-            <w:r>
-              <w:rPr>
-                <w:rFonts w:hint="eastAsia"/>
-                <w:b w:val="0"/>
-              </w:rPr>
-              <w:t>Digitial</w:t>
-            </w:r>
-            <w:proofErr w:type="spellEnd"/>
-            <w:r>
-              <w:rPr>
-                <w:rFonts w:hint="eastAsia"/>
-                <w:b w:val="0"/>
-              </w:rPr>
-              <w:t xml:space="preserve"> output</w:t>
+            <w:r>
+              <w:rPr>
+                <w:rFonts w:hint="eastAsia"/>
+                <w:b w:val="0"/>
+              </w:rPr>
+              <w:t>Digitial output</w:t>
             </w:r>
           </w:p>
         </w:tc>
@@ -12221,21 +12188,12 @@
                 <w:b w:val="0"/>
               </w:rPr>
             </w:pPr>
-            <w:proofErr w:type="spellStart"/>
-            <w:r>
-              <w:rPr>
-                <w:rFonts w:hint="eastAsia"/>
-                <w:b w:val="0"/>
-              </w:rPr>
-              <w:t>Digitial</w:t>
-            </w:r>
-            <w:proofErr w:type="spellEnd"/>
-            <w:r>
-              <w:rPr>
-                <w:rFonts w:hint="eastAsia"/>
-                <w:b w:val="0"/>
-              </w:rPr>
-              <w:t xml:space="preserve"> Input</w:t>
+            <w:r>
+              <w:rPr>
+                <w:rFonts w:hint="eastAsia"/>
+                <w:b w:val="0"/>
+              </w:rPr>
+              <w:t>Digitial Input</w:t>
             </w:r>
           </w:p>
         </w:tc>

</xml_diff>